<commit_message>
made formatting in spreadsheets more consistent. variable naming more consistent. Created raw data for SM10-2025, results. Procedure documented in SRD-sprint1.docx
</commit_message>
<xml_diff>
--- a/docs/SRD-sprint1.docx
+++ b/docs/SRD-sprint1.docx
@@ -1473,6 +1473,1263 @@
         </w:rPr>
         <w:t>File name SM10K-2023-raw</w:t>
       </w:r>
+    </w:p>
+    <w:p>
+      <w:pPr>
+        <w:rPr>
+          <w:lang w:val="en-US"/>
+        </w:rPr>
+      </w:pPr>
+    </w:p>
+    <w:p>
+      <w:pPr>
+        <w:rPr>
+          <w:lang w:val="en-US"/>
+        </w:rPr>
+      </w:pPr>
+      <w:r>
+        <w:rPr>
+          <w:lang w:val="en-US"/>
+        </w:rPr>
+        <w:t xml:space="preserve">Procedure for 10k SM 2024 – </w:t>
+      </w:r>
+      <w:proofErr w:type="spellStart"/>
+      <w:r>
+        <w:rPr>
+          <w:lang w:val="en-US"/>
+        </w:rPr>
+        <w:t>Staufberg</w:t>
+      </w:r>
+      <w:proofErr w:type="spellEnd"/>
+    </w:p>
+    <w:p>
+      <w:pPr>
+        <w:pStyle w:val="ListParagraph"/>
+        <w:numPr>
+          <w:ilvl w:val="0"/>
+          <w:numId w:val="6"/>
+        </w:numPr>
+        <w:rPr>
+          <w:lang w:val="en-US"/>
+        </w:rPr>
+      </w:pPr>
+      <w:r>
+        <w:rPr>
+          <w:lang w:val="en-US"/>
+        </w:rPr>
+        <w:t xml:space="preserve">Website with results: </w:t>
+      </w:r>
+      <w:hyperlink r:id="rId7" w:anchor="0_F5CA62" w:history="1">
+        <w:r>
+          <w:rPr>
+            <w:rStyle w:val="Hyperlink"/>
+            <w:lang w:val="en-US"/>
+          </w:rPr>
+          <w:t>https://my.raceresult.com/272607/results#0_F5CA62</w:t>
+        </w:r>
+      </w:hyperlink>
+    </w:p>
+    <w:p>
+      <w:pPr>
+        <w:pStyle w:val="ListParagraph"/>
+        <w:numPr>
+          <w:ilvl w:val="0"/>
+          <w:numId w:val="6"/>
+        </w:numPr>
+        <w:rPr>
+          <w:strike/>
+        </w:rPr>
+      </w:pPr>
+      <w:r>
+        <w:rPr>
+          <w:strike/>
+        </w:rPr>
+        <w:t>Click “Komplette Liste als PDF”</w:t>
+      </w:r>
+    </w:p>
+    <w:p>
+      <w:pPr>
+        <w:pStyle w:val="ListParagraph"/>
+        <w:numPr>
+          <w:ilvl w:val="0"/>
+          <w:numId w:val="6"/>
+        </w:numPr>
+        <w:rPr>
+          <w:lang w:val="en-US"/>
+        </w:rPr>
+      </w:pPr>
+      <w:proofErr w:type="spellStart"/>
+      <w:r>
+        <w:rPr>
+          <w:lang w:val="en-US"/>
+        </w:rPr>
+        <w:t>Direkt</w:t>
+      </w:r>
+      <w:proofErr w:type="spellEnd"/>
+      <w:r>
+        <w:rPr>
+          <w:lang w:val="en-US"/>
+        </w:rPr>
+        <w:t xml:space="preserve"> von website copy and past</w:t>
+      </w:r>
+      <w:r>
+        <w:rPr>
+          <w:lang w:val="en-US"/>
+        </w:rPr>
+        <w:t>e</w:t>
+      </w:r>
+    </w:p>
+    <w:p>
+      <w:pPr>
+        <w:pStyle w:val="ListParagraph"/>
+        <w:numPr>
+          <w:ilvl w:val="0"/>
+          <w:numId w:val="6"/>
+        </w:numPr>
+      </w:pPr>
+      <w:r>
+        <w:t xml:space="preserve">Delete: </w:t>
+      </w:r>
+      <w:proofErr w:type="spellStart"/>
+      <w:r>
+        <w:t>nationalität</w:t>
+      </w:r>
+      <w:proofErr w:type="spellEnd"/>
+      <w:r>
+        <w:t xml:space="preserve">, </w:t>
+      </w:r>
+      <w:proofErr w:type="spellStart"/>
+      <w:r>
+        <w:t>startnummer</w:t>
+      </w:r>
+      <w:proofErr w:type="spellEnd"/>
+      <w:r>
+        <w:t>, “</w:t>
+      </w:r>
+      <w:proofErr w:type="spellStart"/>
+      <w:r>
+        <w:t>manner</w:t>
+      </w:r>
+      <w:proofErr w:type="spellEnd"/>
+      <w:r>
+        <w:t xml:space="preserve">”, </w:t>
+      </w:r>
+      <w:proofErr w:type="spellStart"/>
+      <w:r>
+        <w:t>fotos</w:t>
+      </w:r>
+      <w:proofErr w:type="spellEnd"/>
+      <w:r>
+        <w:t>,</w:t>
+      </w:r>
+      <w:r>
+        <w:t xml:space="preserve"> </w:t>
+      </w:r>
+    </w:p>
+    <w:p>
+      <w:pPr>
+        <w:pStyle w:val="ListParagraph"/>
+        <w:numPr>
+          <w:ilvl w:val="0"/>
+          <w:numId w:val="6"/>
+        </w:numPr>
+        <w:rPr>
+          <w:lang w:val="en-US"/>
+        </w:rPr>
+      </w:pPr>
+      <w:r>
+        <w:rPr>
+          <w:lang w:val="en-US"/>
+        </w:rPr>
+        <w:t xml:space="preserve">Convert time to </w:t>
+      </w:r>
+      <w:proofErr w:type="spellStart"/>
+      <w:r>
+        <w:rPr>
+          <w:lang w:val="en-US"/>
+        </w:rPr>
+        <w:t>time_s</w:t>
+      </w:r>
+      <w:proofErr w:type="spellEnd"/>
+      <w:r>
+        <w:rPr>
+          <w:lang w:val="en-US"/>
+        </w:rPr>
+        <w:t>,</w:t>
+      </w:r>
+      <w:r>
+        <w:rPr>
+          <w:lang w:val="en-US"/>
+        </w:rPr>
+        <w:t xml:space="preserve"> formula =MINUTE(A</w:t>
+      </w:r>
+      <w:proofErr w:type="gramStart"/>
+      <w:r>
+        <w:rPr>
+          <w:lang w:val="en-US"/>
+        </w:rPr>
+        <w:t>1)*</w:t>
+      </w:r>
+      <w:proofErr w:type="gramEnd"/>
+      <w:r>
+        <w:rPr>
+          <w:lang w:val="en-US"/>
+        </w:rPr>
+        <w:t>60 + SECOND(A1)</w:t>
+      </w:r>
+    </w:p>
+    <w:p>
+      <w:pPr>
+        <w:pStyle w:val="ListParagraph"/>
+        <w:numPr>
+          <w:ilvl w:val="0"/>
+          <w:numId w:val="6"/>
+        </w:numPr>
+        <w:rPr>
+          <w:lang w:val="en-US"/>
+        </w:rPr>
+      </w:pPr>
+      <w:r>
+        <w:rPr>
+          <w:lang w:val="en-US"/>
+        </w:rPr>
+        <w:t xml:space="preserve">Create </w:t>
+      </w:r>
+      <w:proofErr w:type="spellStart"/>
+      <w:r>
+        <w:rPr>
+          <w:lang w:val="en-US"/>
+        </w:rPr>
+        <w:t>s_per_k</w:t>
+      </w:r>
+      <w:proofErr w:type="spellEnd"/>
+      <w:r>
+        <w:rPr>
+          <w:lang w:val="en-US"/>
+        </w:rPr>
+        <w:t xml:space="preserve">, formula = </w:t>
+      </w:r>
+      <w:proofErr w:type="gramStart"/>
+      <w:r>
+        <w:rPr>
+          <w:lang w:val="en-US"/>
+        </w:rPr>
+        <w:t>ROUND(</w:t>
+      </w:r>
+      <w:proofErr w:type="spellStart"/>
+      <w:proofErr w:type="gramEnd"/>
+      <w:r>
+        <w:rPr>
+          <w:lang w:val="en-US"/>
+        </w:rPr>
+        <w:t>time_s</w:t>
+      </w:r>
+      <w:proofErr w:type="spellEnd"/>
+      <w:r>
+        <w:rPr>
+          <w:lang w:val="en-US"/>
+        </w:rPr>
+        <w:t>/10; 0)</w:t>
+      </w:r>
+    </w:p>
+    <w:p>
+      <w:pPr>
+        <w:pStyle w:val="ListParagraph"/>
+        <w:numPr>
+          <w:ilvl w:val="0"/>
+          <w:numId w:val="6"/>
+        </w:numPr>
+        <w:rPr>
+          <w:lang w:val="en-US"/>
+        </w:rPr>
+      </w:pPr>
+      <w:r>
+        <w:rPr>
+          <w:lang w:val="en-US"/>
+        </w:rPr>
+        <w:t xml:space="preserve">Create columns </w:t>
+      </w:r>
+      <w:proofErr w:type="spellStart"/>
+      <w:r>
+        <w:rPr>
+          <w:lang w:val="en-US"/>
+        </w:rPr>
+        <w:t>firstname</w:t>
+      </w:r>
+      <w:proofErr w:type="spellEnd"/>
+      <w:r>
+        <w:rPr>
+          <w:lang w:val="en-US"/>
+        </w:rPr>
+        <w:t xml:space="preserve">, </w:t>
+      </w:r>
+      <w:proofErr w:type="spellStart"/>
+      <w:r>
+        <w:rPr>
+          <w:lang w:val="en-US"/>
+        </w:rPr>
+        <w:t>lastname</w:t>
+      </w:r>
+      <w:proofErr w:type="spellEnd"/>
+      <w:r>
+        <w:rPr>
+          <w:lang w:val="en-US"/>
+        </w:rPr>
+        <w:t xml:space="preserve"> with equal formulas as above. (LEFT, RIGHT, </w:t>
+      </w:r>
+      <w:r>
+        <w:rPr>
+          <w:lang w:val="en-US"/>
+        </w:rPr>
+        <w:br/>
+      </w:r>
+      <w:proofErr w:type="gramStart"/>
+      <w:r>
+        <w:rPr>
+          <w:lang w:val="en-US"/>
+        </w:rPr>
+        <w:t>FIND(</w:t>
+      </w:r>
+      <w:proofErr w:type="gramEnd"/>
+      <w:r>
+        <w:rPr>
+          <w:lang w:val="en-US"/>
+        </w:rPr>
+        <w:t>“ “).</w:t>
+      </w:r>
+    </w:p>
+    <w:p>
+      <w:pPr>
+        <w:pStyle w:val="ListParagraph"/>
+        <w:numPr>
+          <w:ilvl w:val="0"/>
+          <w:numId w:val="6"/>
+        </w:numPr>
+        <w:rPr>
+          <w:lang w:val="en-US"/>
+        </w:rPr>
+      </w:pPr>
+      <w:r>
+        <w:rPr>
+          <w:lang w:val="en-US"/>
+        </w:rPr>
+        <w:t>Create column “residence”, but it is empty…</w:t>
+      </w:r>
+    </w:p>
+    <w:p>
+      <w:pPr>
+        <w:pStyle w:val="ListParagraph"/>
+        <w:numPr>
+          <w:ilvl w:val="0"/>
+          <w:numId w:val="6"/>
+        </w:numPr>
+        <w:rPr>
+          <w:lang w:val="en-US"/>
+        </w:rPr>
+      </w:pPr>
+      <w:r>
+        <w:rPr>
+          <w:lang w:val="en-US"/>
+        </w:rPr>
+        <w:t>Arrange columns in good order, copy-paste all columns in raw excel sheet, and save as csv.</w:t>
+      </w:r>
+    </w:p>
+    <w:p>
+      <w:pPr>
+        <w:rPr>
+          <w:lang w:val="en-US"/>
+        </w:rPr>
+      </w:pPr>
+    </w:p>
+    <w:p>
+      <w:pPr>
+        <w:rPr>
+          <w:lang w:val="en-US"/>
+        </w:rPr>
+      </w:pPr>
+      <w:r>
+        <w:rPr>
+          <w:lang w:val="en-US"/>
+        </w:rPr>
+        <w:t xml:space="preserve">Procedure fore 10k SM 2025 – </w:t>
+      </w:r>
+      <w:proofErr w:type="spellStart"/>
+      <w:r>
+        <w:rPr>
+          <w:lang w:val="en-US"/>
+        </w:rPr>
+        <w:t>Courroux</w:t>
+      </w:r>
+      <w:proofErr w:type="spellEnd"/>
+    </w:p>
+    <w:p>
+      <w:pPr>
+        <w:pStyle w:val="ListParagraph"/>
+        <w:numPr>
+          <w:ilvl w:val="0"/>
+          <w:numId w:val="7"/>
+        </w:numPr>
+        <w:rPr>
+          <w:lang w:val="en-US"/>
+        </w:rPr>
+      </w:pPr>
+      <w:r>
+        <w:rPr>
+          <w:lang w:val="en-US"/>
+        </w:rPr>
+        <w:t xml:space="preserve">Website with results: </w:t>
+      </w:r>
+      <w:hyperlink r:id="rId8" w:history="1">
+        <w:r>
+          <w:rPr>
+            <w:rStyle w:val="Hyperlink"/>
+            <w:lang w:val="en-US"/>
+          </w:rPr>
+          <w:t>https://www.mso.swiss/events/2222-championnats-suisses-de-10km-sur-route/results</w:t>
+        </w:r>
+      </w:hyperlink>
+    </w:p>
+    <w:p>
+      <w:pPr>
+        <w:pStyle w:val="ListParagraph"/>
+        <w:numPr>
+          <w:ilvl w:val="0"/>
+          <w:numId w:val="7"/>
+        </w:numPr>
+        <w:rPr>
+          <w:lang w:val="en-US"/>
+        </w:rPr>
+      </w:pPr>
+      <w:r>
+        <w:rPr>
+          <w:lang w:val="en-US"/>
+        </w:rPr>
+        <w:t xml:space="preserve">Website </w:t>
+      </w:r>
+      <w:proofErr w:type="gramStart"/>
+      <w:r>
+        <w:rPr>
+          <w:lang w:val="en-US"/>
+        </w:rPr>
+        <w:t>allows</w:t>
+      </w:r>
+      <w:proofErr w:type="gramEnd"/>
+      <w:r>
+        <w:rPr>
+          <w:lang w:val="en-US"/>
+        </w:rPr>
+        <w:t xml:space="preserve"> to export full results as CSV. </w:t>
+      </w:r>
+    </w:p>
+    <w:p>
+      <w:pPr>
+        <w:pStyle w:val="ListParagraph"/>
+        <w:numPr>
+          <w:ilvl w:val="1"/>
+          <w:numId w:val="7"/>
+        </w:numPr>
+        <w:rPr>
+          <w:lang w:val="en-US"/>
+        </w:rPr>
+      </w:pPr>
+      <w:r>
+        <w:rPr>
+          <w:lang w:val="en-US"/>
+        </w:rPr>
+        <w:t xml:space="preserve">I </w:t>
+      </w:r>
+      <w:r>
+        <w:rPr>
+          <w:lang w:val="en-US"/>
+        </w:rPr>
+        <w:t xml:space="preserve">will do </w:t>
+      </w:r>
+      <w:proofErr w:type="gramStart"/>
+      <w:r>
+        <w:rPr>
+          <w:lang w:val="en-US"/>
+        </w:rPr>
+        <w:t>method</w:t>
+      </w:r>
+      <w:proofErr w:type="gramEnd"/>
+      <w:r>
+        <w:rPr>
+          <w:lang w:val="en-US"/>
+        </w:rPr>
+        <w:t xml:space="preserve"> with manual </w:t>
+      </w:r>
+      <w:proofErr w:type="spellStart"/>
+      <w:r>
+        <w:rPr>
+          <w:lang w:val="en-US"/>
+        </w:rPr>
+        <w:t>copy+paste</w:t>
+      </w:r>
+      <w:proofErr w:type="spellEnd"/>
+      <w:r>
+        <w:rPr>
+          <w:lang w:val="en-US"/>
+        </w:rPr>
+        <w:t xml:space="preserve"> with excel first, </w:t>
+      </w:r>
+    </w:p>
+    <w:p>
+      <w:pPr>
+        <w:pStyle w:val="ListParagraph"/>
+        <w:numPr>
+          <w:ilvl w:val="1"/>
+          <w:numId w:val="7"/>
+        </w:numPr>
+        <w:rPr>
+          <w:lang w:val="en-US"/>
+        </w:rPr>
+      </w:pPr>
+      <w:proofErr w:type="gramStart"/>
+      <w:r>
+        <w:rPr>
+          <w:lang w:val="en-US"/>
+        </w:rPr>
+        <w:t>then</w:t>
+      </w:r>
+      <w:proofErr w:type="gramEnd"/>
+      <w:r>
+        <w:rPr>
+          <w:lang w:val="en-US"/>
+        </w:rPr>
+        <w:t xml:space="preserve"> check csv data manipulation with python next.</w:t>
+      </w:r>
+    </w:p>
+    <w:p>
+      <w:pPr>
+        <w:pStyle w:val="ListParagraph"/>
+        <w:numPr>
+          <w:ilvl w:val="1"/>
+          <w:numId w:val="7"/>
+        </w:numPr>
+        <w:rPr>
+          <w:lang w:val="en-US"/>
+        </w:rPr>
+      </w:pPr>
+      <w:r>
+        <w:rPr>
+          <w:lang w:val="en-US"/>
+        </w:rPr>
+        <w:t>Alternative: data manipulation with R (like in RBTL course)</w:t>
+      </w:r>
+    </w:p>
+    <w:p>
+      <w:pPr>
+        <w:pStyle w:val="ListParagraph"/>
+        <w:numPr>
+          <w:ilvl w:val="0"/>
+          <w:numId w:val="7"/>
+        </w:numPr>
+        <w:rPr>
+          <w:lang w:val="en-US"/>
+        </w:rPr>
+      </w:pPr>
+      <w:proofErr w:type="spellStart"/>
+      <w:r>
+        <w:rPr>
+          <w:lang w:val="en-US"/>
+        </w:rPr>
+        <w:lastRenderedPageBreak/>
+        <w:t>Copy+paste</w:t>
+      </w:r>
+      <w:proofErr w:type="spellEnd"/>
+      <w:r>
+        <w:rPr>
+          <w:lang w:val="en-US"/>
+        </w:rPr>
+        <w:t xml:space="preserve"> top100 results from website.</w:t>
+      </w:r>
+      <w:r>
+        <w:rPr>
+          <w:lang w:val="en-US"/>
+        </w:rPr>
+        <w:t xml:space="preserve"> </w:t>
+      </w:r>
+      <w:r>
+        <w:rPr>
+          <w:lang w:val="en-US"/>
+        </w:rPr>
+        <w:sym w:font="Wingdings" w:char="F0E0"/>
+      </w:r>
+      <w:r>
+        <w:rPr>
+          <w:lang w:val="en-US"/>
+        </w:rPr>
+        <w:t xml:space="preserve"> </w:t>
+      </w:r>
+      <w:proofErr w:type="gramStart"/>
+      <w:r>
+        <w:rPr>
+          <w:lang w:val="en-US"/>
+        </w:rPr>
+        <w:t>Did</w:t>
+      </w:r>
+      <w:proofErr w:type="gramEnd"/>
+      <w:r>
+        <w:rPr>
+          <w:lang w:val="en-US"/>
+        </w:rPr>
+        <w:t xml:space="preserve"> not work well.</w:t>
+      </w:r>
+    </w:p>
+    <w:p>
+      <w:pPr>
+        <w:pStyle w:val="ListParagraph"/>
+        <w:numPr>
+          <w:ilvl w:val="0"/>
+          <w:numId w:val="7"/>
+        </w:numPr>
+        <w:rPr>
+          <w:lang w:val="en-US"/>
+        </w:rPr>
+      </w:pPr>
+      <w:r>
+        <w:rPr>
+          <w:lang w:val="en-US"/>
+        </w:rPr>
+        <w:t xml:space="preserve">Alternative: Excel -&gt; Data -&gt; From Web </w:t>
+      </w:r>
+      <w:r>
+        <w:rPr>
+          <w:lang w:val="en-US"/>
+        </w:rPr>
+        <w:sym w:font="Wingdings" w:char="F0E0"/>
+      </w:r>
+      <w:r>
+        <w:rPr>
+          <w:lang w:val="en-US"/>
+        </w:rPr>
+        <w:t xml:space="preserve"> enter </w:t>
+      </w:r>
+      <w:proofErr w:type="spellStart"/>
+      <w:r>
+        <w:rPr>
+          <w:lang w:val="en-US"/>
+        </w:rPr>
+        <w:t>url</w:t>
+      </w:r>
+      <w:proofErr w:type="spellEnd"/>
+      <w:r>
+        <w:rPr>
+          <w:lang w:val="en-US"/>
+        </w:rPr>
+        <w:t xml:space="preserve"> </w:t>
+      </w:r>
+      <w:hyperlink r:id="rId9" w:history="1">
+        <w:r>
+          <w:rPr>
+            <w:rStyle w:val="Hyperlink"/>
+            <w:lang w:val="en-US"/>
+          </w:rPr>
+          <w:t>https://www.mso.swiss/events/2222-championnats-suisses-de-10km-sur-route/results?type=SCRATCH&amp;typeId=13712</w:t>
+        </w:r>
+      </w:hyperlink>
+      <w:r>
+        <w:rPr>
+          <w:lang w:val="en-US"/>
+        </w:rPr>
+        <w:t xml:space="preserve"> </w:t>
+      </w:r>
+    </w:p>
+    <w:p>
+      <w:pPr>
+        <w:pStyle w:val="ListParagraph"/>
+        <w:numPr>
+          <w:ilvl w:val="0"/>
+          <w:numId w:val="7"/>
+        </w:numPr>
+        <w:rPr>
+          <w:lang w:val="en-US"/>
+        </w:rPr>
+      </w:pPr>
+      <w:r>
+        <w:rPr>
+          <w:lang w:val="en-US"/>
+        </w:rPr>
+        <w:t xml:space="preserve">I </w:t>
+      </w:r>
+      <w:proofErr w:type="gramStart"/>
+      <w:r>
+        <w:rPr>
+          <w:lang w:val="en-US"/>
+        </w:rPr>
+        <w:t>decided  to</w:t>
+      </w:r>
+      <w:proofErr w:type="gramEnd"/>
+      <w:r>
+        <w:rPr>
+          <w:lang w:val="en-US"/>
+        </w:rPr>
+        <w:t xml:space="preserve"> just get the data from csv, the most reliable way.</w:t>
+      </w:r>
+    </w:p>
+    <w:p>
+      <w:pPr>
+        <w:pStyle w:val="ListParagraph"/>
+        <w:numPr>
+          <w:ilvl w:val="0"/>
+          <w:numId w:val="7"/>
+        </w:numPr>
+        <w:rPr>
+          <w:lang w:val="fr-CH"/>
+        </w:rPr>
+      </w:pPr>
+      <w:proofErr w:type="spellStart"/>
+      <w:r>
+        <w:rPr>
+          <w:lang w:val="fr-CH"/>
+        </w:rPr>
+        <w:t>Delete</w:t>
+      </w:r>
+      <w:proofErr w:type="spellEnd"/>
+      <w:r>
+        <w:rPr>
+          <w:lang w:val="fr-CH"/>
+        </w:rPr>
+        <w:t xml:space="preserve"> </w:t>
+      </w:r>
+      <w:proofErr w:type="spellStart"/>
+      <w:r>
+        <w:rPr>
+          <w:lang w:val="fr-CH"/>
+        </w:rPr>
+        <w:t>columns</w:t>
+      </w:r>
+      <w:proofErr w:type="spellEnd"/>
+      <w:r>
+        <w:rPr>
+          <w:lang w:val="fr-CH"/>
+        </w:rPr>
+        <w:t xml:space="preserve"> </w:t>
+      </w:r>
+      <w:proofErr w:type="spellStart"/>
+      <w:proofErr w:type="gramStart"/>
+      <w:r>
+        <w:rPr>
+          <w:lang w:val="fr-CH"/>
+        </w:rPr>
+        <w:t>No.dossard</w:t>
+      </w:r>
+      <w:proofErr w:type="spellEnd"/>
+      <w:proofErr w:type="gramEnd"/>
+      <w:r>
+        <w:rPr>
+          <w:lang w:val="fr-CH"/>
+        </w:rPr>
+        <w:t>, Canton, Catégori</w:t>
+      </w:r>
+      <w:r>
+        <w:rPr>
+          <w:lang w:val="fr-CH"/>
+        </w:rPr>
+        <w:t>e, Ecart, T1, T2, T3</w:t>
+      </w:r>
+    </w:p>
+    <w:p>
+      <w:pPr>
+        <w:pStyle w:val="ListParagraph"/>
+        <w:numPr>
+          <w:ilvl w:val="0"/>
+          <w:numId w:val="7"/>
+        </w:numPr>
+        <w:rPr>
+          <w:lang w:val="en-US"/>
+        </w:rPr>
+      </w:pPr>
+      <w:r>
+        <w:rPr>
+          <w:lang w:val="en-US"/>
+        </w:rPr>
+        <w:t>Rename column “Team/Club” to “club”, empty (Despite this info being on the website…)</w:t>
+      </w:r>
+    </w:p>
+    <w:p>
+      <w:pPr>
+        <w:pStyle w:val="ListParagraph"/>
+        <w:numPr>
+          <w:ilvl w:val="0"/>
+          <w:numId w:val="7"/>
+        </w:numPr>
+        <w:rPr>
+          <w:lang w:val="en-US"/>
+        </w:rPr>
+      </w:pPr>
+      <w:r>
+        <w:rPr>
+          <w:lang w:val="en-US"/>
+        </w:rPr>
+        <w:t xml:space="preserve">Highlight all runners with </w:t>
+      </w:r>
+      <w:proofErr w:type="gramStart"/>
+      <w:r>
+        <w:rPr>
+          <w:lang w:val="en-US"/>
+        </w:rPr>
+        <w:t>n</w:t>
+      </w:r>
+      <w:r>
+        <w:rPr>
+          <w:lang w:val="en-US"/>
+        </w:rPr>
+        <w:t>ationality !</w:t>
+      </w:r>
+      <w:proofErr w:type="gramEnd"/>
+      <w:r>
+        <w:rPr>
+          <w:lang w:val="en-US"/>
+        </w:rPr>
+        <w:t>= SUI. Delete these.</w:t>
+      </w:r>
+    </w:p>
+    <w:p>
+      <w:pPr>
+        <w:pStyle w:val="ListParagraph"/>
+        <w:numPr>
+          <w:ilvl w:val="0"/>
+          <w:numId w:val="7"/>
+        </w:numPr>
+        <w:rPr>
+          <w:lang w:val="en-US"/>
+        </w:rPr>
+      </w:pPr>
+      <w:r>
+        <w:rPr>
+          <w:lang w:val="en-US"/>
+        </w:rPr>
+        <w:t>Select top 100 runners from SUI</w:t>
+      </w:r>
+    </w:p>
+    <w:p>
+      <w:pPr>
+        <w:pStyle w:val="ListParagraph"/>
+        <w:numPr>
+          <w:ilvl w:val="0"/>
+          <w:numId w:val="7"/>
+        </w:numPr>
+        <w:rPr>
+          <w:lang w:val="en-US"/>
+        </w:rPr>
+      </w:pPr>
+      <w:r>
+        <w:rPr>
+          <w:lang w:val="en-US"/>
+        </w:rPr>
+        <w:t xml:space="preserve">Convert time to </w:t>
+      </w:r>
+      <w:proofErr w:type="spellStart"/>
+      <w:r>
+        <w:rPr>
+          <w:lang w:val="en-US"/>
+        </w:rPr>
+        <w:t>time_s</w:t>
+      </w:r>
+      <w:proofErr w:type="spellEnd"/>
+      <w:r>
+        <w:rPr>
+          <w:lang w:val="en-US"/>
+        </w:rPr>
+        <w:t xml:space="preserve"> with MINUTE, SECOND formula</w:t>
+      </w:r>
+    </w:p>
+    <w:p>
+      <w:pPr>
+        <w:pStyle w:val="ListParagraph"/>
+        <w:numPr>
+          <w:ilvl w:val="0"/>
+          <w:numId w:val="7"/>
+        </w:numPr>
+        <w:rPr>
+          <w:lang w:val="en-US"/>
+        </w:rPr>
+      </w:pPr>
+      <w:r>
+        <w:rPr>
+          <w:lang w:val="en-US"/>
+        </w:rPr>
+        <w:t xml:space="preserve">Create column </w:t>
+      </w:r>
+      <w:proofErr w:type="spellStart"/>
+      <w:r>
+        <w:rPr>
+          <w:lang w:val="en-US"/>
+        </w:rPr>
+        <w:t>s_per_k</w:t>
+      </w:r>
+      <w:proofErr w:type="spellEnd"/>
+      <w:r>
+        <w:rPr>
+          <w:lang w:val="en-US"/>
+        </w:rPr>
+        <w:t>, = total time / 10 (rounded)</w:t>
+      </w:r>
+    </w:p>
+    <w:p>
+      <w:pPr>
+        <w:pStyle w:val="ListParagraph"/>
+        <w:numPr>
+          <w:ilvl w:val="0"/>
+          <w:numId w:val="7"/>
+        </w:numPr>
+        <w:rPr>
+          <w:lang w:val="en-US"/>
+        </w:rPr>
+      </w:pPr>
+      <w:r>
+        <w:rPr>
+          <w:lang w:val="en-US"/>
+        </w:rPr>
+        <w:t>Reorder Columns, paste into new Excel file, save as raw.xlsx and raw.csv</w:t>
+      </w:r>
+    </w:p>
+    <w:p>
+      <w:pPr>
+        <w:rPr>
+          <w:lang w:val="en-US"/>
+        </w:rPr>
+      </w:pPr>
+    </w:p>
+    <w:p>
+      <w:pPr>
+        <w:rPr>
+          <w:lang w:val="en-US"/>
+        </w:rPr>
+      </w:pPr>
+      <w:r>
+        <w:rPr>
+          <w:lang w:val="en-US"/>
+        </w:rPr>
+        <w:t xml:space="preserve">Create raw.csv from </w:t>
+      </w:r>
+      <w:proofErr w:type="spellStart"/>
+      <w:r>
+        <w:rPr>
+          <w:lang w:val="en-US"/>
+        </w:rPr>
+        <w:t>startlist</w:t>
+      </w:r>
+      <w:proofErr w:type="spellEnd"/>
+      <w:r>
+        <w:rPr>
+          <w:lang w:val="en-US"/>
+        </w:rPr>
+        <w:t xml:space="preserve"> 2025 – Procedure</w:t>
+      </w:r>
+    </w:p>
+    <w:p>
+      <w:pPr>
+        <w:pStyle w:val="ListParagraph"/>
+        <w:numPr>
+          <w:ilvl w:val="0"/>
+          <w:numId w:val="10"/>
+        </w:numPr>
+        <w:rPr>
+          <w:lang w:val="en-US"/>
+        </w:rPr>
+      </w:pPr>
+    </w:p>
+    <w:p>
+      <w:pPr>
+        <w:rPr>
+          <w:lang w:val="en-US"/>
+        </w:rPr>
+      </w:pPr>
+    </w:p>
+    <w:p>
+      <w:pPr>
+        <w:rPr>
+          <w:lang w:val="en-US"/>
+        </w:rPr>
+      </w:pPr>
+      <w:r>
+        <w:rPr>
+          <w:lang w:val="en-US"/>
+        </w:rPr>
+        <w:t>Prediction for 2025 ranking – Procedure</w:t>
+      </w:r>
+    </w:p>
+    <w:p>
+      <w:pPr>
+        <w:pStyle w:val="ListParagraph"/>
+        <w:numPr>
+          <w:ilvl w:val="0"/>
+          <w:numId w:val="8"/>
+        </w:numPr>
+        <w:rPr>
+          <w:lang w:val="en-US"/>
+        </w:rPr>
+      </w:pPr>
+      <w:r>
+        <w:rPr>
+          <w:lang w:val="en-US"/>
+        </w:rPr>
+        <w:t>From 2023 and 2024 csv raw data, create Performance sheet.</w:t>
+      </w:r>
+    </w:p>
+    <w:p>
+      <w:pPr>
+        <w:pStyle w:val="ListParagraph"/>
+        <w:numPr>
+          <w:ilvl w:val="0"/>
+          <w:numId w:val="8"/>
+        </w:numPr>
+        <w:rPr>
+          <w:lang w:val="en-US"/>
+        </w:rPr>
+      </w:pPr>
+      <w:r>
+        <w:rPr>
+          <w:lang w:val="en-US"/>
+        </w:rPr>
+        <w:t>Formula for estimated performance in 2025:</w:t>
+      </w:r>
+    </w:p>
+    <w:p>
+      <w:pPr>
+        <w:rPr>
+          <w:rFonts w:eastAsiaTheme="minorEastAsia"/>
+          <w:lang w:val="en-US"/>
+        </w:rPr>
+      </w:pPr>
+      <w:r>
+        <w:rPr>
+          <w:lang w:val="en-US"/>
+        </w:rPr>
+        <w:t>For Finishers 2023 and 2024:</w:t>
+      </w:r>
+      <w:r>
+        <w:rPr>
+          <w:lang w:val="en-US"/>
+        </w:rPr>
+        <w:br/>
+      </w:r>
+      <m:oMathPara>
+        <m:oMath>
+          <m:r>
+            <w:rPr>
+              <w:rFonts w:ascii="Cambria Math" w:hAnsi="Cambria Math"/>
+              <w:lang w:val="en-US"/>
+            </w:rPr>
+            <m:t>time</m:t>
+          </m:r>
+          <m:r>
+            <w:rPr>
+              <w:rFonts w:ascii="Cambria Math" w:hAnsi="Cambria Math"/>
+              <w:lang w:val="en-US"/>
+            </w:rPr>
+            <m:t>_</m:t>
+          </m:r>
+          <m:r>
+            <w:rPr>
+              <w:rFonts w:ascii="Cambria Math" w:hAnsi="Cambria Math"/>
+              <w:lang w:val="en-US"/>
+            </w:rPr>
+            <m:t>2025 = 1.1 * time_2024 + 0.9*time_2023</m:t>
+          </m:r>
+        </m:oMath>
+      </m:oMathPara>
+    </w:p>
+    <w:p>
+      <w:pPr>
+        <w:rPr>
+          <w:rFonts w:eastAsiaTheme="minorEastAsia"/>
+          <w:lang w:val="en-US"/>
+        </w:rPr>
+      </w:pPr>
+      <w:r>
+        <w:rPr>
+          <w:rFonts w:eastAsiaTheme="minorEastAsia"/>
+          <w:lang w:val="en-US"/>
+        </w:rPr>
+        <w:t>For Finishers</w:t>
+      </w:r>
+      <w:r>
+        <w:rPr>
+          <w:rFonts w:eastAsiaTheme="minorEastAsia"/>
+          <w:lang w:val="en-US"/>
+        </w:rPr>
+        <w:t xml:space="preserve"> only in</w:t>
+      </w:r>
+      <w:r>
+        <w:rPr>
+          <w:rFonts w:eastAsiaTheme="minorEastAsia"/>
+          <w:lang w:val="en-US"/>
+        </w:rPr>
+        <w:t xml:space="preserve"> 2023:</w:t>
+      </w:r>
+    </w:p>
+    <w:p>
+      <w:pPr>
+        <w:rPr>
+          <w:rFonts w:eastAsiaTheme="minorEastAsia"/>
+          <w:lang w:val="en-US"/>
+        </w:rPr>
+      </w:pPr>
+      <m:oMathPara>
+        <m:oMath>
+          <m:r>
+            <w:rPr>
+              <w:rFonts w:ascii="Cambria Math" w:hAnsi="Cambria Math"/>
+              <w:lang w:val="en-US"/>
+            </w:rPr>
+            <m:t>time</m:t>
+          </m:r>
+          <m:r>
+            <w:rPr>
+              <w:rFonts w:ascii="Cambria Math" w:hAnsi="Cambria Math"/>
+              <w:lang w:val="en-US"/>
+            </w:rPr>
+            <m:t>_</m:t>
+          </m:r>
+          <m:r>
+            <w:rPr>
+              <w:rFonts w:ascii="Cambria Math" w:hAnsi="Cambria Math"/>
+              <w:lang w:val="en-US"/>
+            </w:rPr>
+            <m:t>2025 = time_2023</m:t>
+          </m:r>
+        </m:oMath>
+      </m:oMathPara>
+    </w:p>
+    <w:p>
+      <w:pPr>
+        <w:rPr>
+          <w:rFonts w:eastAsiaTheme="minorEastAsia"/>
+          <w:lang w:val="en-US"/>
+        </w:rPr>
+      </w:pPr>
+      <w:r>
+        <w:rPr>
+          <w:rFonts w:eastAsiaTheme="minorEastAsia"/>
+          <w:lang w:val="en-US"/>
+        </w:rPr>
+        <w:t xml:space="preserve">For Finishers </w:t>
+      </w:r>
+      <w:r>
+        <w:rPr>
+          <w:rFonts w:eastAsiaTheme="minorEastAsia"/>
+          <w:lang w:val="en-US"/>
+        </w:rPr>
+        <w:t xml:space="preserve">only in </w:t>
+      </w:r>
+      <w:r>
+        <w:rPr>
+          <w:rFonts w:eastAsiaTheme="minorEastAsia"/>
+          <w:lang w:val="en-US"/>
+        </w:rPr>
+        <w:t>2024:</w:t>
+      </w:r>
+    </w:p>
+    <w:p>
+      <w:pPr>
+        <w:rPr>
+          <w:rFonts w:eastAsiaTheme="minorEastAsia"/>
+          <w:lang w:val="en-US"/>
+        </w:rPr>
+      </w:pPr>
+      <m:oMathPara>
+        <m:oMath>
+          <m:r>
+            <w:rPr>
+              <w:rFonts w:ascii="Cambria Math" w:hAnsi="Cambria Math"/>
+              <w:lang w:val="en-US"/>
+            </w:rPr>
+            <m:t>time_</m:t>
+          </m:r>
+          <m:r>
+            <w:rPr>
+              <w:rFonts w:ascii="Cambria Math" w:hAnsi="Cambria Math"/>
+              <w:lang w:val="en-US"/>
+            </w:rPr>
+            <m:t>2025 = time_2024</m:t>
+          </m:r>
+        </m:oMath>
+      </m:oMathPara>
+    </w:p>
+    <w:p>
+      <w:pPr>
+        <w:rPr>
+          <w:rFonts w:eastAsiaTheme="minorEastAsia"/>
+          <w:lang w:val="en-US"/>
+        </w:rPr>
+      </w:pPr>
+      <w:r>
+        <w:rPr>
+          <w:rFonts w:eastAsiaTheme="minorEastAsia"/>
+          <w:lang w:val="en-US"/>
+        </w:rPr>
+        <w:t>Not a Finisher in either 2023 or 2024:</w:t>
+      </w:r>
+    </w:p>
+    <w:p>
+      <w:pPr>
+        <w:rPr>
+          <w:lang w:val="en-US"/>
+        </w:rPr>
+      </w:pPr>
+      <m:oMathPara>
+        <m:oMath>
+          <m:r>
+            <w:rPr>
+              <w:rFonts w:ascii="Cambria Math" w:hAnsi="Cambria Math"/>
+              <w:lang w:val="en-US"/>
+            </w:rPr>
+            <m:t>time</m:t>
+          </m:r>
+          <m:r>
+            <w:rPr>
+              <w:rFonts w:ascii="Cambria Math" w:hAnsi="Cambria Math"/>
+              <w:lang w:val="en-US"/>
+            </w:rPr>
+            <m:t>_</m:t>
+          </m:r>
+          <m:r>
+            <w:rPr>
+              <w:rFonts w:ascii="Cambria Math" w:hAnsi="Cambria Math"/>
+              <w:lang w:val="en-US"/>
+            </w:rPr>
+            <m:t xml:space="preserve">2025 = </m:t>
+          </m:r>
+          <m:r>
+            <w:rPr>
+              <w:rFonts w:ascii="Cambria Math" w:hAnsi="Cambria Math"/>
+              <w:lang w:val="en-US"/>
+            </w:rPr>
+            <m:t>2400 (40 minutes)</m:t>
+          </m:r>
+        </m:oMath>
+      </m:oMathPara>
+    </w:p>
+    <w:p>
+      <w:pPr>
+        <w:rPr>
+          <w:lang w:val="en-US"/>
+        </w:rPr>
+      </w:pPr>
+    </w:p>
+    <w:p>
+      <w:pPr>
+        <w:rPr>
+          <w:lang w:val="en-US"/>
+        </w:rPr>
+      </w:pPr>
+    </w:p>
+    <w:p>
+      <w:pPr>
+        <w:rPr>
+          <w:lang w:val="en-US"/>
+        </w:rPr>
+      </w:pPr>
+    </w:p>
+    <w:p>
+      <w:pPr>
+        <w:rPr>
+          <w:lang w:val="en-US"/>
+        </w:rPr>
+      </w:pPr>
     </w:p>
     <w:sectPr>
       <w:pgSz w:w="11906" w:h="16838"/>
@@ -1576,6 +2833,95 @@
     </w:lvl>
   </w:abstractNum>
   <w:abstractNum w:abstractNumId="1" w15:restartNumberingAfterBreak="0">
+    <w:nsid w:val="123F4143"/>
+    <w:multiLevelType w:val="hybridMultilevel"/>
+    <w:tmpl w:val="1CEA9640"/>
+    <w:lvl w:ilvl="0" w:tplc="48820B34">
+      <w:start w:val="1"/>
+      <w:numFmt w:val="decimal"/>
+      <w:lvlText w:val="%1-"/>
+      <w:lvlJc w:val="left"/>
+      <w:pPr>
+        <w:ind w:left="720" w:hanging="360"/>
+      </w:pPr>
+      <w:rPr>
+        <w:rFonts w:hint="default"/>
+      </w:rPr>
+    </w:lvl>
+    <w:lvl w:ilvl="1" w:tplc="08070019" w:tentative="1">
+      <w:start w:val="1"/>
+      <w:numFmt w:val="lowerLetter"/>
+      <w:lvlText w:val="%2."/>
+      <w:lvlJc w:val="left"/>
+      <w:pPr>
+        <w:ind w:left="1440" w:hanging="360"/>
+      </w:pPr>
+    </w:lvl>
+    <w:lvl w:ilvl="2" w:tplc="0807001B" w:tentative="1">
+      <w:start w:val="1"/>
+      <w:numFmt w:val="lowerRoman"/>
+      <w:lvlText w:val="%3."/>
+      <w:lvlJc w:val="right"/>
+      <w:pPr>
+        <w:ind w:left="2160" w:hanging="180"/>
+      </w:pPr>
+    </w:lvl>
+    <w:lvl w:ilvl="3" w:tplc="0807000F" w:tentative="1">
+      <w:start w:val="1"/>
+      <w:numFmt w:val="decimal"/>
+      <w:lvlText w:val="%4."/>
+      <w:lvlJc w:val="left"/>
+      <w:pPr>
+        <w:ind w:left="2880" w:hanging="360"/>
+      </w:pPr>
+    </w:lvl>
+    <w:lvl w:ilvl="4" w:tplc="08070019" w:tentative="1">
+      <w:start w:val="1"/>
+      <w:numFmt w:val="lowerLetter"/>
+      <w:lvlText w:val="%5."/>
+      <w:lvlJc w:val="left"/>
+      <w:pPr>
+        <w:ind w:left="3600" w:hanging="360"/>
+      </w:pPr>
+    </w:lvl>
+    <w:lvl w:ilvl="5" w:tplc="0807001B" w:tentative="1">
+      <w:start w:val="1"/>
+      <w:numFmt w:val="lowerRoman"/>
+      <w:lvlText w:val="%6."/>
+      <w:lvlJc w:val="right"/>
+      <w:pPr>
+        <w:ind w:left="4320" w:hanging="180"/>
+      </w:pPr>
+    </w:lvl>
+    <w:lvl w:ilvl="6" w:tplc="0807000F" w:tentative="1">
+      <w:start w:val="1"/>
+      <w:numFmt w:val="decimal"/>
+      <w:lvlText w:val="%7."/>
+      <w:lvlJc w:val="left"/>
+      <w:pPr>
+        <w:ind w:left="5040" w:hanging="360"/>
+      </w:pPr>
+    </w:lvl>
+    <w:lvl w:ilvl="7" w:tplc="08070019" w:tentative="1">
+      <w:start w:val="1"/>
+      <w:numFmt w:val="lowerLetter"/>
+      <w:lvlText w:val="%8."/>
+      <w:lvlJc w:val="left"/>
+      <w:pPr>
+        <w:ind w:left="5760" w:hanging="360"/>
+      </w:pPr>
+    </w:lvl>
+    <w:lvl w:ilvl="8" w:tplc="0807001B" w:tentative="1">
+      <w:start w:val="1"/>
+      <w:numFmt w:val="lowerRoman"/>
+      <w:lvlText w:val="%9."/>
+      <w:lvlJc w:val="right"/>
+      <w:pPr>
+        <w:ind w:left="6480" w:hanging="180"/>
+      </w:pPr>
+    </w:lvl>
+  </w:abstractNum>
+  <w:abstractNum w:abstractNumId="2" w15:restartNumberingAfterBreak="0">
     <w:nsid w:val="23B7656B"/>
     <w:multiLevelType w:val="hybridMultilevel"/>
     <w:tmpl w:val="5E7C1662"/>
@@ -1664,7 +3010,7 @@
       </w:pPr>
     </w:lvl>
   </w:abstractNum>
-  <w:abstractNum w:abstractNumId="2" w15:restartNumberingAfterBreak="0">
+  <w:abstractNum w:abstractNumId="3" w15:restartNumberingAfterBreak="0">
     <w:nsid w:val="369653C3"/>
     <w:multiLevelType w:val="hybridMultilevel"/>
     <w:tmpl w:val="A12464AC"/>
@@ -1753,10 +3099,479 @@
       </w:pPr>
     </w:lvl>
   </w:abstractNum>
-  <w:abstractNum w:abstractNumId="3" w15:restartNumberingAfterBreak="0">
+  <w:abstractNum w:abstractNumId="4" w15:restartNumberingAfterBreak="0">
+    <w:nsid w:val="3CD02B7F"/>
+    <w:multiLevelType w:val="hybridMultilevel"/>
+    <w:tmpl w:val="61603AC6"/>
+    <w:lvl w:ilvl="0" w:tplc="0807000F">
+      <w:start w:val="1"/>
+      <w:numFmt w:val="decimal"/>
+      <w:lvlText w:val="%1."/>
+      <w:lvlJc w:val="left"/>
+      <w:pPr>
+        <w:ind w:left="720" w:hanging="360"/>
+      </w:pPr>
+      <w:rPr>
+        <w:rFonts w:hint="default"/>
+      </w:rPr>
+    </w:lvl>
+    <w:lvl w:ilvl="1" w:tplc="08070019" w:tentative="1">
+      <w:start w:val="1"/>
+      <w:numFmt w:val="lowerLetter"/>
+      <w:lvlText w:val="%2."/>
+      <w:lvlJc w:val="left"/>
+      <w:pPr>
+        <w:ind w:left="1440" w:hanging="360"/>
+      </w:pPr>
+    </w:lvl>
+    <w:lvl w:ilvl="2" w:tplc="0807001B" w:tentative="1">
+      <w:start w:val="1"/>
+      <w:numFmt w:val="lowerRoman"/>
+      <w:lvlText w:val="%3."/>
+      <w:lvlJc w:val="right"/>
+      <w:pPr>
+        <w:ind w:left="2160" w:hanging="180"/>
+      </w:pPr>
+    </w:lvl>
+    <w:lvl w:ilvl="3" w:tplc="0807000F" w:tentative="1">
+      <w:start w:val="1"/>
+      <w:numFmt w:val="decimal"/>
+      <w:lvlText w:val="%4."/>
+      <w:lvlJc w:val="left"/>
+      <w:pPr>
+        <w:ind w:left="2880" w:hanging="360"/>
+      </w:pPr>
+    </w:lvl>
+    <w:lvl w:ilvl="4" w:tplc="08070019" w:tentative="1">
+      <w:start w:val="1"/>
+      <w:numFmt w:val="lowerLetter"/>
+      <w:lvlText w:val="%5."/>
+      <w:lvlJc w:val="left"/>
+      <w:pPr>
+        <w:ind w:left="3600" w:hanging="360"/>
+      </w:pPr>
+    </w:lvl>
+    <w:lvl w:ilvl="5" w:tplc="0807001B" w:tentative="1">
+      <w:start w:val="1"/>
+      <w:numFmt w:val="lowerRoman"/>
+      <w:lvlText w:val="%6."/>
+      <w:lvlJc w:val="right"/>
+      <w:pPr>
+        <w:ind w:left="4320" w:hanging="180"/>
+      </w:pPr>
+    </w:lvl>
+    <w:lvl w:ilvl="6" w:tplc="0807000F" w:tentative="1">
+      <w:start w:val="1"/>
+      <w:numFmt w:val="decimal"/>
+      <w:lvlText w:val="%7."/>
+      <w:lvlJc w:val="left"/>
+      <w:pPr>
+        <w:ind w:left="5040" w:hanging="360"/>
+      </w:pPr>
+    </w:lvl>
+    <w:lvl w:ilvl="7" w:tplc="08070019" w:tentative="1">
+      <w:start w:val="1"/>
+      <w:numFmt w:val="lowerLetter"/>
+      <w:lvlText w:val="%8."/>
+      <w:lvlJc w:val="left"/>
+      <w:pPr>
+        <w:ind w:left="5760" w:hanging="360"/>
+      </w:pPr>
+    </w:lvl>
+    <w:lvl w:ilvl="8" w:tplc="0807001B" w:tentative="1">
+      <w:start w:val="1"/>
+      <w:numFmt w:val="lowerRoman"/>
+      <w:lvlText w:val="%9."/>
+      <w:lvlJc w:val="right"/>
+      <w:pPr>
+        <w:ind w:left="6480" w:hanging="180"/>
+      </w:pPr>
+    </w:lvl>
+  </w:abstractNum>
+  <w:abstractNum w:abstractNumId="5" w15:restartNumberingAfterBreak="0">
     <w:nsid w:val="4F6F1496"/>
     <w:multiLevelType w:val="hybridMultilevel"/>
     <w:tmpl w:val="0F569628"/>
+    <w:lvl w:ilvl="0" w:tplc="0807000F">
+      <w:start w:val="1"/>
+      <w:numFmt w:val="decimal"/>
+      <w:lvlText w:val="%1."/>
+      <w:lvlJc w:val="left"/>
+      <w:pPr>
+        <w:ind w:left="720" w:hanging="360"/>
+      </w:pPr>
+      <w:rPr>
+        <w:rFonts w:hint="default"/>
+      </w:rPr>
+    </w:lvl>
+    <w:lvl w:ilvl="1" w:tplc="08070019" w:tentative="1">
+      <w:start w:val="1"/>
+      <w:numFmt w:val="lowerLetter"/>
+      <w:lvlText w:val="%2."/>
+      <w:lvlJc w:val="left"/>
+      <w:pPr>
+        <w:ind w:left="1440" w:hanging="360"/>
+      </w:pPr>
+    </w:lvl>
+    <w:lvl w:ilvl="2" w:tplc="0807001B" w:tentative="1">
+      <w:start w:val="1"/>
+      <w:numFmt w:val="lowerRoman"/>
+      <w:lvlText w:val="%3."/>
+      <w:lvlJc w:val="right"/>
+      <w:pPr>
+        <w:ind w:left="2160" w:hanging="180"/>
+      </w:pPr>
+    </w:lvl>
+    <w:lvl w:ilvl="3" w:tplc="0807000F" w:tentative="1">
+      <w:start w:val="1"/>
+      <w:numFmt w:val="decimal"/>
+      <w:lvlText w:val="%4."/>
+      <w:lvlJc w:val="left"/>
+      <w:pPr>
+        <w:ind w:left="2880" w:hanging="360"/>
+      </w:pPr>
+    </w:lvl>
+    <w:lvl w:ilvl="4" w:tplc="08070019" w:tentative="1">
+      <w:start w:val="1"/>
+      <w:numFmt w:val="lowerLetter"/>
+      <w:lvlText w:val="%5."/>
+      <w:lvlJc w:val="left"/>
+      <w:pPr>
+        <w:ind w:left="3600" w:hanging="360"/>
+      </w:pPr>
+    </w:lvl>
+    <w:lvl w:ilvl="5" w:tplc="0807001B" w:tentative="1">
+      <w:start w:val="1"/>
+      <w:numFmt w:val="lowerRoman"/>
+      <w:lvlText w:val="%6."/>
+      <w:lvlJc w:val="right"/>
+      <w:pPr>
+        <w:ind w:left="4320" w:hanging="180"/>
+      </w:pPr>
+    </w:lvl>
+    <w:lvl w:ilvl="6" w:tplc="0807000F" w:tentative="1">
+      <w:start w:val="1"/>
+      <w:numFmt w:val="decimal"/>
+      <w:lvlText w:val="%7."/>
+      <w:lvlJc w:val="left"/>
+      <w:pPr>
+        <w:ind w:left="5040" w:hanging="360"/>
+      </w:pPr>
+    </w:lvl>
+    <w:lvl w:ilvl="7" w:tplc="08070019" w:tentative="1">
+      <w:start w:val="1"/>
+      <w:numFmt w:val="lowerLetter"/>
+      <w:lvlText w:val="%8."/>
+      <w:lvlJc w:val="left"/>
+      <w:pPr>
+        <w:ind w:left="5760" w:hanging="360"/>
+      </w:pPr>
+    </w:lvl>
+    <w:lvl w:ilvl="8" w:tplc="0807001B" w:tentative="1">
+      <w:start w:val="1"/>
+      <w:numFmt w:val="lowerRoman"/>
+      <w:lvlText w:val="%9."/>
+      <w:lvlJc w:val="right"/>
+      <w:pPr>
+        <w:ind w:left="6480" w:hanging="180"/>
+      </w:pPr>
+    </w:lvl>
+  </w:abstractNum>
+  <w:abstractNum w:abstractNumId="6" w15:restartNumberingAfterBreak="0">
+    <w:nsid w:val="55BE271F"/>
+    <w:multiLevelType w:val="hybridMultilevel"/>
+    <w:tmpl w:val="5B8A4F10"/>
+    <w:lvl w:ilvl="0" w:tplc="A5B0D1CE">
+      <w:start w:val="1"/>
+      <w:numFmt w:val="bullet"/>
+      <w:lvlText w:val="-"/>
+      <w:lvlJc w:val="left"/>
+      <w:pPr>
+        <w:ind w:left="720" w:hanging="360"/>
+      </w:pPr>
+      <w:rPr>
+        <w:rFonts w:ascii="Aptos" w:eastAsiaTheme="minorHAnsi" w:hAnsi="Aptos" w:cstheme="minorBidi" w:hint="default"/>
+      </w:rPr>
+    </w:lvl>
+    <w:lvl w:ilvl="1" w:tplc="08070003" w:tentative="1">
+      <w:start w:val="1"/>
+      <w:numFmt w:val="bullet"/>
+      <w:lvlText w:val="o"/>
+      <w:lvlJc w:val="left"/>
+      <w:pPr>
+        <w:ind w:left="1440" w:hanging="360"/>
+      </w:pPr>
+      <w:rPr>
+        <w:rFonts w:ascii="Courier New" w:hAnsi="Courier New" w:cs="Courier New" w:hint="default"/>
+      </w:rPr>
+    </w:lvl>
+    <w:lvl w:ilvl="2" w:tplc="08070005" w:tentative="1">
+      <w:start w:val="1"/>
+      <w:numFmt w:val="bullet"/>
+      <w:lvlText w:val=""/>
+      <w:lvlJc w:val="left"/>
+      <w:pPr>
+        <w:ind w:left="2160" w:hanging="360"/>
+      </w:pPr>
+      <w:rPr>
+        <w:rFonts w:ascii="Wingdings" w:hAnsi="Wingdings" w:hint="default"/>
+      </w:rPr>
+    </w:lvl>
+    <w:lvl w:ilvl="3" w:tplc="08070001" w:tentative="1">
+      <w:start w:val="1"/>
+      <w:numFmt w:val="bullet"/>
+      <w:lvlText w:val=""/>
+      <w:lvlJc w:val="left"/>
+      <w:pPr>
+        <w:ind w:left="2880" w:hanging="360"/>
+      </w:pPr>
+      <w:rPr>
+        <w:rFonts w:ascii="Symbol" w:hAnsi="Symbol" w:hint="default"/>
+      </w:rPr>
+    </w:lvl>
+    <w:lvl w:ilvl="4" w:tplc="08070003" w:tentative="1">
+      <w:start w:val="1"/>
+      <w:numFmt w:val="bullet"/>
+      <w:lvlText w:val="o"/>
+      <w:lvlJc w:val="left"/>
+      <w:pPr>
+        <w:ind w:left="3600" w:hanging="360"/>
+      </w:pPr>
+      <w:rPr>
+        <w:rFonts w:ascii="Courier New" w:hAnsi="Courier New" w:cs="Courier New" w:hint="default"/>
+      </w:rPr>
+    </w:lvl>
+    <w:lvl w:ilvl="5" w:tplc="08070005" w:tentative="1">
+      <w:start w:val="1"/>
+      <w:numFmt w:val="bullet"/>
+      <w:lvlText w:val=""/>
+      <w:lvlJc w:val="left"/>
+      <w:pPr>
+        <w:ind w:left="4320" w:hanging="360"/>
+      </w:pPr>
+      <w:rPr>
+        <w:rFonts w:ascii="Wingdings" w:hAnsi="Wingdings" w:hint="default"/>
+      </w:rPr>
+    </w:lvl>
+    <w:lvl w:ilvl="6" w:tplc="08070001" w:tentative="1">
+      <w:start w:val="1"/>
+      <w:numFmt w:val="bullet"/>
+      <w:lvlText w:val=""/>
+      <w:lvlJc w:val="left"/>
+      <w:pPr>
+        <w:ind w:left="5040" w:hanging="360"/>
+      </w:pPr>
+      <w:rPr>
+        <w:rFonts w:ascii="Symbol" w:hAnsi="Symbol" w:hint="default"/>
+      </w:rPr>
+    </w:lvl>
+    <w:lvl w:ilvl="7" w:tplc="08070003" w:tentative="1">
+      <w:start w:val="1"/>
+      <w:numFmt w:val="bullet"/>
+      <w:lvlText w:val="o"/>
+      <w:lvlJc w:val="left"/>
+      <w:pPr>
+        <w:ind w:left="5760" w:hanging="360"/>
+      </w:pPr>
+      <w:rPr>
+        <w:rFonts w:ascii="Courier New" w:hAnsi="Courier New" w:cs="Courier New" w:hint="default"/>
+      </w:rPr>
+    </w:lvl>
+    <w:lvl w:ilvl="8" w:tplc="08070005" w:tentative="1">
+      <w:start w:val="1"/>
+      <w:numFmt w:val="bullet"/>
+      <w:lvlText w:val=""/>
+      <w:lvlJc w:val="left"/>
+      <w:pPr>
+        <w:ind w:left="6480" w:hanging="360"/>
+      </w:pPr>
+      <w:rPr>
+        <w:rFonts w:ascii="Wingdings" w:hAnsi="Wingdings" w:hint="default"/>
+      </w:rPr>
+    </w:lvl>
+  </w:abstractNum>
+  <w:abstractNum w:abstractNumId="7" w15:restartNumberingAfterBreak="0">
+    <w:nsid w:val="6FC53A2B"/>
+    <w:multiLevelType w:val="hybridMultilevel"/>
+    <w:tmpl w:val="1CC2B6E8"/>
+    <w:lvl w:ilvl="0" w:tplc="0807000F">
+      <w:start w:val="1"/>
+      <w:numFmt w:val="decimal"/>
+      <w:lvlText w:val="%1."/>
+      <w:lvlJc w:val="left"/>
+      <w:pPr>
+        <w:ind w:left="720" w:hanging="360"/>
+      </w:pPr>
+      <w:rPr>
+        <w:rFonts w:hint="default"/>
+      </w:rPr>
+    </w:lvl>
+    <w:lvl w:ilvl="1" w:tplc="08070019" w:tentative="1">
+      <w:start w:val="1"/>
+      <w:numFmt w:val="lowerLetter"/>
+      <w:lvlText w:val="%2."/>
+      <w:lvlJc w:val="left"/>
+      <w:pPr>
+        <w:ind w:left="1440" w:hanging="360"/>
+      </w:pPr>
+    </w:lvl>
+    <w:lvl w:ilvl="2" w:tplc="0807001B" w:tentative="1">
+      <w:start w:val="1"/>
+      <w:numFmt w:val="lowerRoman"/>
+      <w:lvlText w:val="%3."/>
+      <w:lvlJc w:val="right"/>
+      <w:pPr>
+        <w:ind w:left="2160" w:hanging="180"/>
+      </w:pPr>
+    </w:lvl>
+    <w:lvl w:ilvl="3" w:tplc="0807000F" w:tentative="1">
+      <w:start w:val="1"/>
+      <w:numFmt w:val="decimal"/>
+      <w:lvlText w:val="%4."/>
+      <w:lvlJc w:val="left"/>
+      <w:pPr>
+        <w:ind w:left="2880" w:hanging="360"/>
+      </w:pPr>
+    </w:lvl>
+    <w:lvl w:ilvl="4" w:tplc="08070019" w:tentative="1">
+      <w:start w:val="1"/>
+      <w:numFmt w:val="lowerLetter"/>
+      <w:lvlText w:val="%5."/>
+      <w:lvlJc w:val="left"/>
+      <w:pPr>
+        <w:ind w:left="3600" w:hanging="360"/>
+      </w:pPr>
+    </w:lvl>
+    <w:lvl w:ilvl="5" w:tplc="0807001B" w:tentative="1">
+      <w:start w:val="1"/>
+      <w:numFmt w:val="lowerRoman"/>
+      <w:lvlText w:val="%6."/>
+      <w:lvlJc w:val="right"/>
+      <w:pPr>
+        <w:ind w:left="4320" w:hanging="180"/>
+      </w:pPr>
+    </w:lvl>
+    <w:lvl w:ilvl="6" w:tplc="0807000F" w:tentative="1">
+      <w:start w:val="1"/>
+      <w:numFmt w:val="decimal"/>
+      <w:lvlText w:val="%7."/>
+      <w:lvlJc w:val="left"/>
+      <w:pPr>
+        <w:ind w:left="5040" w:hanging="360"/>
+      </w:pPr>
+    </w:lvl>
+    <w:lvl w:ilvl="7" w:tplc="08070019" w:tentative="1">
+      <w:start w:val="1"/>
+      <w:numFmt w:val="lowerLetter"/>
+      <w:lvlText w:val="%8."/>
+      <w:lvlJc w:val="left"/>
+      <w:pPr>
+        <w:ind w:left="5760" w:hanging="360"/>
+      </w:pPr>
+    </w:lvl>
+    <w:lvl w:ilvl="8" w:tplc="0807001B" w:tentative="1">
+      <w:start w:val="1"/>
+      <w:numFmt w:val="lowerRoman"/>
+      <w:lvlText w:val="%9."/>
+      <w:lvlJc w:val="right"/>
+      <w:pPr>
+        <w:ind w:left="6480" w:hanging="180"/>
+      </w:pPr>
+    </w:lvl>
+  </w:abstractNum>
+  <w:abstractNum w:abstractNumId="8" w15:restartNumberingAfterBreak="0">
+    <w:nsid w:val="71D36F1F"/>
+    <w:multiLevelType w:val="hybridMultilevel"/>
+    <w:tmpl w:val="CB3411EE"/>
+    <w:lvl w:ilvl="0" w:tplc="0807000F">
+      <w:start w:val="1"/>
+      <w:numFmt w:val="decimal"/>
+      <w:lvlText w:val="%1."/>
+      <w:lvlJc w:val="left"/>
+      <w:pPr>
+        <w:ind w:left="720" w:hanging="360"/>
+      </w:pPr>
+      <w:rPr>
+        <w:rFonts w:hint="default"/>
+      </w:rPr>
+    </w:lvl>
+    <w:lvl w:ilvl="1" w:tplc="08070019">
+      <w:start w:val="1"/>
+      <w:numFmt w:val="lowerLetter"/>
+      <w:lvlText w:val="%2."/>
+      <w:lvlJc w:val="left"/>
+      <w:pPr>
+        <w:ind w:left="1440" w:hanging="360"/>
+      </w:pPr>
+    </w:lvl>
+    <w:lvl w:ilvl="2" w:tplc="0807001B" w:tentative="1">
+      <w:start w:val="1"/>
+      <w:numFmt w:val="lowerRoman"/>
+      <w:lvlText w:val="%3."/>
+      <w:lvlJc w:val="right"/>
+      <w:pPr>
+        <w:ind w:left="2160" w:hanging="180"/>
+      </w:pPr>
+    </w:lvl>
+    <w:lvl w:ilvl="3" w:tplc="0807000F" w:tentative="1">
+      <w:start w:val="1"/>
+      <w:numFmt w:val="decimal"/>
+      <w:lvlText w:val="%4."/>
+      <w:lvlJc w:val="left"/>
+      <w:pPr>
+        <w:ind w:left="2880" w:hanging="360"/>
+      </w:pPr>
+    </w:lvl>
+    <w:lvl w:ilvl="4" w:tplc="08070019" w:tentative="1">
+      <w:start w:val="1"/>
+      <w:numFmt w:val="lowerLetter"/>
+      <w:lvlText w:val="%5."/>
+      <w:lvlJc w:val="left"/>
+      <w:pPr>
+        <w:ind w:left="3600" w:hanging="360"/>
+      </w:pPr>
+    </w:lvl>
+    <w:lvl w:ilvl="5" w:tplc="0807001B" w:tentative="1">
+      <w:start w:val="1"/>
+      <w:numFmt w:val="lowerRoman"/>
+      <w:lvlText w:val="%6."/>
+      <w:lvlJc w:val="right"/>
+      <w:pPr>
+        <w:ind w:left="4320" w:hanging="180"/>
+      </w:pPr>
+    </w:lvl>
+    <w:lvl w:ilvl="6" w:tplc="0807000F" w:tentative="1">
+      <w:start w:val="1"/>
+      <w:numFmt w:val="decimal"/>
+      <w:lvlText w:val="%7."/>
+      <w:lvlJc w:val="left"/>
+      <w:pPr>
+        <w:ind w:left="5040" w:hanging="360"/>
+      </w:pPr>
+    </w:lvl>
+    <w:lvl w:ilvl="7" w:tplc="08070019" w:tentative="1">
+      <w:start w:val="1"/>
+      <w:numFmt w:val="lowerLetter"/>
+      <w:lvlText w:val="%8."/>
+      <w:lvlJc w:val="left"/>
+      <w:pPr>
+        <w:ind w:left="5760" w:hanging="360"/>
+      </w:pPr>
+    </w:lvl>
+    <w:lvl w:ilvl="8" w:tplc="0807001B" w:tentative="1">
+      <w:start w:val="1"/>
+      <w:numFmt w:val="lowerRoman"/>
+      <w:lvlText w:val="%9."/>
+      <w:lvlJc w:val="right"/>
+      <w:pPr>
+        <w:ind w:left="6480" w:hanging="180"/>
+      </w:pPr>
+    </w:lvl>
+  </w:abstractNum>
+  <w:abstractNum w:abstractNumId="9" w15:restartNumberingAfterBreak="0">
+    <w:nsid w:val="7A3C1AFC"/>
+    <w:multiLevelType w:val="hybridMultilevel"/>
+    <w:tmpl w:val="40EE419A"/>
     <w:lvl w:ilvl="0" w:tplc="0807000F">
       <w:start w:val="1"/>
       <w:numFmt w:val="decimal"/>
@@ -1846,13 +3661,31 @@
     <w:abstractNumId w:val="0"/>
   </w:num>
   <w:num w:numId="2" w16cid:durableId="486628782">
+    <w:abstractNumId w:val="2"/>
+  </w:num>
+  <w:num w:numId="3" w16cid:durableId="1956711597">
+    <w:abstractNumId w:val="5"/>
+  </w:num>
+  <w:num w:numId="4" w16cid:durableId="1881017860">
+    <w:abstractNumId w:val="3"/>
+  </w:num>
+  <w:num w:numId="5" w16cid:durableId="1453017497">
     <w:abstractNumId w:val="1"/>
   </w:num>
-  <w:num w:numId="3" w16cid:durableId="1956711597">
-    <w:abstractNumId w:val="3"/>
+  <w:num w:numId="6" w16cid:durableId="1281761709">
+    <w:abstractNumId w:val="4"/>
   </w:num>
-  <w:num w:numId="4" w16cid:durableId="1881017860">
-    <w:abstractNumId w:val="2"/>
+  <w:num w:numId="7" w16cid:durableId="227427354">
+    <w:abstractNumId w:val="8"/>
+  </w:num>
+  <w:num w:numId="8" w16cid:durableId="219053505">
+    <w:abstractNumId w:val="9"/>
+  </w:num>
+  <w:num w:numId="9" w16cid:durableId="610287621">
+    <w:abstractNumId w:val="6"/>
+  </w:num>
+  <w:num w:numId="10" w16cid:durableId="1728912532">
+    <w:abstractNumId w:val="7"/>
   </w:num>
 </w:numbering>
 </file>
@@ -2806,6 +4639,16 @@
       <w:shd w:val="clear" w:color="auto" w:fill="E1DFDD"/>
     </w:rPr>
   </w:style>
+  <w:style w:type="character" w:styleId="PlaceholderText">
+    <w:name w:val="Placeholder Text"/>
+    <w:basedOn w:val="DefaultParagraphFont"/>
+    <w:uiPriority w:val="99"/>
+    <w:semiHidden/>
+    <w:rsid w:val="00B12E4C"/>
+    <w:rPr>
+      <w:color w:val="666666"/>
+    </w:rPr>
+  </w:style>
 </w:styles>
 </file>
 

</xml_diff>

<commit_message>
Created startlist from SM10K-2025 Courroux. Downloaded all age group categories csv, merged, tidied up and saved as raw.
</commit_message>
<xml_diff>
--- a/docs/SRD-sprint1.docx
+++ b/docs/SRD-sprint1.docx
@@ -21,29 +21,7 @@
           <w:szCs w:val="28"/>
           <w:lang w:val="en-US"/>
         </w:rPr>
-        <w:t xml:space="preserve">Swiss </w:t>
-      </w:r>
-      <w:proofErr w:type="gramStart"/>
-      <w:r>
-        <w:rPr>
-          <w:b/>
-          <w:bCs/>
-          <w:sz w:val="28"/>
-          <w:szCs w:val="28"/>
-          <w:lang w:val="en-US"/>
-        </w:rPr>
-        <w:t>runners</w:t>
-      </w:r>
-      <w:proofErr w:type="gramEnd"/>
-      <w:r>
-        <w:rPr>
-          <w:b/>
-          <w:bCs/>
-          <w:sz w:val="28"/>
-          <w:szCs w:val="28"/>
-          <w:lang w:val="en-US"/>
-        </w:rPr>
-        <w:t xml:space="preserve"> data – Sprint project 1</w:t>
+        <w:t>Swiss runners data – Sprint project 1</w:t>
       </w:r>
     </w:p>
     <w:p>
@@ -117,88 +95,72 @@
         <w:rPr>
           <w:lang w:val="en-US"/>
         </w:rPr>
-        <w:t xml:space="preserve">1. Get data from </w:t>
-      </w:r>
-      <w:proofErr w:type="spellStart"/>
-      <w:r>
-        <w:rPr>
-          <w:lang w:val="en-US"/>
-        </w:rPr>
-        <w:t>swiss</w:t>
-      </w:r>
-      <w:proofErr w:type="spellEnd"/>
-      <w:r>
-        <w:rPr>
-          <w:lang w:val="en-US"/>
-        </w:rPr>
-        <w:t xml:space="preserve"> 10k championships 2023 and 2024</w:t>
-      </w:r>
-    </w:p>
-    <w:p>
-      <w:pPr>
-        <w:rPr>
-          <w:lang w:val="en-US"/>
-        </w:rPr>
-      </w:pPr>
-      <w:r>
-        <w:rPr>
-          <w:lang w:val="en-US"/>
-        </w:rPr>
-        <w:t>2. structure data in google drive spreadsheet</w:t>
-      </w:r>
-    </w:p>
-    <w:p>
-      <w:pPr>
-        <w:rPr>
-          <w:lang w:val="en-US"/>
-        </w:rPr>
-      </w:pPr>
-      <w:r>
-        <w:rPr>
-          <w:lang w:val="en-US"/>
-        </w:rPr>
-        <w:t xml:space="preserve">3. read </w:t>
-      </w:r>
-      <w:proofErr w:type="gramStart"/>
-      <w:r>
-        <w:rPr>
-          <w:lang w:val="en-US"/>
-        </w:rPr>
-        <w:t>data in</w:t>
-      </w:r>
-      <w:proofErr w:type="gramEnd"/>
-      <w:r>
-        <w:rPr>
-          <w:lang w:val="en-US"/>
-        </w:rPr>
-        <w:t xml:space="preserve"> here with python</w:t>
-      </w:r>
-    </w:p>
-    <w:p>
-      <w:pPr>
-        <w:rPr>
-          <w:lang w:val="en-US"/>
-        </w:rPr>
-      </w:pPr>
-      <w:r>
-        <w:rPr>
-          <w:lang w:val="en-US"/>
-        </w:rPr>
-        <w:t xml:space="preserve">4. make prediction about 2025 </w:t>
-      </w:r>
-      <w:proofErr w:type="spellStart"/>
-      <w:r>
-        <w:rPr>
-          <w:lang w:val="en-US"/>
-        </w:rPr>
-        <w:t>swiss</w:t>
-      </w:r>
-      <w:proofErr w:type="spellEnd"/>
-      <w:r>
-        <w:rPr>
-          <w:lang w:val="en-US"/>
-        </w:rPr>
-        <w:t xml:space="preserve"> 10k championship winners</w:t>
+        <w:t>1. Get data from swiss 10k championships 2023 and 2024</w:t>
+      </w:r>
+    </w:p>
+    <w:p>
+      <w:pPr>
+        <w:rPr>
+          <w:lang w:val="en-US"/>
+        </w:rPr>
+      </w:pPr>
+      <w:r>
+        <w:rPr>
+          <w:lang w:val="en-US"/>
+        </w:rPr>
+        <w:t xml:space="preserve">2. structure data in </w:t>
+      </w:r>
+      <w:r>
+        <w:rPr>
+          <w:strike/>
+          <w:lang w:val="en-US"/>
+        </w:rPr>
+        <w:t>google drive spreadsheet</w:t>
+      </w:r>
+      <w:r>
+        <w:rPr>
+          <w:strike/>
+          <w:lang w:val="en-US"/>
+        </w:rPr>
+        <w:t xml:space="preserve"> </w:t>
+      </w:r>
+      <w:r>
+        <w:rPr>
+          <w:lang w:val="en-US"/>
+        </w:rPr>
+        <w:t>Excel</w:t>
+      </w:r>
+      <w:r>
+        <w:rPr>
+          <w:lang w:val="en-US"/>
+        </w:rPr>
+        <w:t xml:space="preserve"> (for now)</w:t>
+      </w:r>
+    </w:p>
+    <w:p>
+      <w:pPr>
+        <w:rPr>
+          <w:lang w:val="en-US"/>
+        </w:rPr>
+      </w:pPr>
+      <w:r>
+        <w:rPr>
+          <w:lang w:val="en-US"/>
+        </w:rPr>
+        <w:t>3. read data in here with python</w:t>
+      </w:r>
+    </w:p>
+    <w:p>
+      <w:pPr>
+        <w:rPr>
+          <w:lang w:val="en-US"/>
+        </w:rPr>
+      </w:pPr>
+      <w:r>
+        <w:rPr>
+          <w:lang w:val="en-US"/>
+        </w:rPr>
+        <w:t>4. make prediction about 2025 swiss 10k championship winners</w:t>
       </w:r>
     </w:p>
     <w:p>
@@ -252,21 +214,7 @@
         <w:rPr>
           <w:lang w:val="en-US"/>
         </w:rPr>
-        <w:t xml:space="preserve">The procedure will be the same for each race table that I copy from </w:t>
-      </w:r>
-      <w:proofErr w:type="spellStart"/>
-      <w:r>
-        <w:rPr>
-          <w:lang w:val="en-US"/>
-        </w:rPr>
-        <w:t>trackmaxx</w:t>
-      </w:r>
-      <w:proofErr w:type="spellEnd"/>
-      <w:r>
-        <w:rPr>
-          <w:lang w:val="en-US"/>
-        </w:rPr>
-        <w:t>. Later, I will write a python script that does all the data manipulation that I did in Excel, but in Python. This will automate the process, so I can use it on different races.</w:t>
+        <w:t>The procedure will be the same for each race table that I copy from trackmaxx. Later, I will write a python script that does all the data manipulation that I did in Excel, but in Python. This will automate the process, so I can use it on different races.</w:t>
       </w:r>
     </w:p>
     <w:p>
@@ -411,21 +359,7 @@
         <w:rPr>
           <w:lang w:val="en-US"/>
         </w:rPr>
-        <w:t>Delete “</w:t>
-      </w:r>
-      <w:proofErr w:type="spellStart"/>
-      <w:r>
-        <w:rPr>
-          <w:lang w:val="en-US"/>
-        </w:rPr>
-        <w:t>Abstand</w:t>
-      </w:r>
-      <w:proofErr w:type="spellEnd"/>
-      <w:r>
-        <w:rPr>
-          <w:lang w:val="en-US"/>
-        </w:rPr>
-        <w:t>”</w:t>
+        <w:t>Delete “Abstand”</w:t>
       </w:r>
     </w:p>
     <w:p>
@@ -443,21 +377,7 @@
         <w:rPr>
           <w:lang w:val="en-US"/>
         </w:rPr>
-        <w:t>Delete “</w:t>
-      </w:r>
-      <w:proofErr w:type="spellStart"/>
-      <w:r>
-        <w:rPr>
-          <w:lang w:val="en-US"/>
-        </w:rPr>
-        <w:t>Altersklasse</w:t>
-      </w:r>
-      <w:proofErr w:type="spellEnd"/>
-      <w:r>
-        <w:rPr>
-          <w:lang w:val="en-US"/>
-        </w:rPr>
-        <w:t>” – year of birth is sufficient</w:t>
+        <w:t>Delete “Altersklasse” – year of birth is sufficient</w:t>
       </w:r>
     </w:p>
     <w:p>
@@ -475,21 +395,7 @@
         <w:rPr>
           <w:lang w:val="en-US"/>
         </w:rPr>
-        <w:t>Delete “</w:t>
-      </w:r>
-      <w:proofErr w:type="spellStart"/>
-      <w:r>
-        <w:rPr>
-          <w:lang w:val="en-US"/>
-        </w:rPr>
-        <w:t>Startnr</w:t>
-      </w:r>
-      <w:proofErr w:type="spellEnd"/>
-      <w:r>
-        <w:rPr>
-          <w:lang w:val="en-US"/>
-        </w:rPr>
-        <w:t>”</w:t>
+        <w:t>Delete “Startnr”</w:t>
       </w:r>
     </w:p>
     <w:p>
@@ -507,21 +413,7 @@
         <w:rPr>
           <w:lang w:val="en-US"/>
         </w:rPr>
-        <w:t xml:space="preserve">Highlight all participants with </w:t>
-      </w:r>
-      <w:proofErr w:type="gramStart"/>
-      <w:r>
-        <w:rPr>
-          <w:lang w:val="en-US"/>
-        </w:rPr>
-        <w:t>Nat !</w:t>
-      </w:r>
-      <w:proofErr w:type="gramEnd"/>
-      <w:r>
-        <w:rPr>
-          <w:lang w:val="en-US"/>
-        </w:rPr>
-        <w:t xml:space="preserve">= SUI </w:t>
+        <w:t xml:space="preserve">Highlight all participants with Nat != SUI </w:t>
       </w:r>
       <w:r>
         <w:rPr>
@@ -533,21 +425,7 @@
         <w:rPr>
           <w:lang w:val="en-US"/>
         </w:rPr>
-        <w:t xml:space="preserve"> remove all non-</w:t>
-      </w:r>
-      <w:proofErr w:type="spellStart"/>
-      <w:r>
-        <w:rPr>
-          <w:lang w:val="en-US"/>
-        </w:rPr>
-        <w:t>swiss</w:t>
-      </w:r>
-      <w:proofErr w:type="spellEnd"/>
-      <w:r>
-        <w:rPr>
-          <w:lang w:val="en-US"/>
-        </w:rPr>
-        <w:t xml:space="preserve"> runners£</w:t>
+        <w:t xml:space="preserve"> remove all non-swiss runners£</w:t>
       </w:r>
       <w:r>
         <w:rPr>
@@ -572,21 +450,7 @@
         <w:rPr>
           <w:lang w:val="en-US"/>
         </w:rPr>
-        <w:t xml:space="preserve">Replace those 16 runners with next 16 </w:t>
-      </w:r>
-      <w:proofErr w:type="spellStart"/>
-      <w:r>
-        <w:rPr>
-          <w:lang w:val="en-US"/>
-        </w:rPr>
-        <w:t>swiss</w:t>
-      </w:r>
-      <w:proofErr w:type="spellEnd"/>
-      <w:r>
-        <w:rPr>
-          <w:lang w:val="en-US"/>
-        </w:rPr>
-        <w:t xml:space="preserve"> runner</w:t>
+        <w:t>Replace those 16 runners with next 16 swiss runner</w:t>
       </w:r>
       <w:r>
         <w:rPr>
@@ -628,21 +492,7 @@
         <w:rPr>
           <w:lang w:val="en-US"/>
         </w:rPr>
-        <w:t>Update “Rang” to “rank-</w:t>
-      </w:r>
-      <w:proofErr w:type="spellStart"/>
-      <w:r>
-        <w:rPr>
-          <w:lang w:val="en-US"/>
-        </w:rPr>
-        <w:t>sm</w:t>
-      </w:r>
-      <w:proofErr w:type="spellEnd"/>
-      <w:r>
-        <w:rPr>
-          <w:lang w:val="en-US"/>
-        </w:rPr>
-        <w:t>”</w:t>
+        <w:t>Update “Rang” to “rank-sm”</w:t>
       </w:r>
     </w:p>
     <w:p>
@@ -684,76 +534,13 @@
         <w:rPr>
           <w:lang w:val="en-US"/>
         </w:rPr>
-        <w:t>Rank-</w:t>
-      </w:r>
-      <w:proofErr w:type="spellStart"/>
-      <w:r>
-        <w:rPr>
-          <w:lang w:val="en-US"/>
-        </w:rPr>
-        <w:t>sm</w:t>
-      </w:r>
-      <w:proofErr w:type="spellEnd"/>
-      <w:r>
-        <w:rPr>
-          <w:lang w:val="en-US"/>
-        </w:rPr>
-        <w:t xml:space="preserve">, </w:t>
-      </w:r>
-      <w:proofErr w:type="spellStart"/>
-      <w:r>
-        <w:rPr>
-          <w:lang w:val="en-US"/>
-        </w:rPr>
-        <w:t>lastname</w:t>
-      </w:r>
-      <w:proofErr w:type="spellEnd"/>
-      <w:r>
-        <w:rPr>
-          <w:lang w:val="en-US"/>
-        </w:rPr>
-        <w:t xml:space="preserve">, </w:t>
-      </w:r>
-      <w:proofErr w:type="spellStart"/>
-      <w:r>
-        <w:rPr>
-          <w:lang w:val="en-US"/>
-        </w:rPr>
-        <w:t>firstname</w:t>
-      </w:r>
-      <w:proofErr w:type="spellEnd"/>
-      <w:r>
-        <w:rPr>
-          <w:lang w:val="en-US"/>
-        </w:rPr>
-        <w:t xml:space="preserve">, </w:t>
-      </w:r>
-      <w:proofErr w:type="spellStart"/>
-      <w:r>
-        <w:rPr>
-          <w:lang w:val="en-US"/>
-        </w:rPr>
-        <w:t>yearofbirth</w:t>
-      </w:r>
-      <w:proofErr w:type="spellEnd"/>
-      <w:r>
-        <w:rPr>
-          <w:lang w:val="en-US"/>
-        </w:rPr>
-        <w:t xml:space="preserve">, </w:t>
-      </w:r>
-      <w:r>
-        <w:rPr>
-          <w:lang w:val="en-US"/>
-        </w:rPr>
-        <w:t xml:space="preserve">residence, club, </w:t>
-      </w:r>
-      <w:proofErr w:type="spellStart"/>
-      <w:r>
-        <w:rPr>
-          <w:lang w:val="en-US"/>
-        </w:rPr>
-        <w:t>time</w:t>
+        <w:t xml:space="preserve">Rank-sm, lastname, firstname, yearofbirth, </w:t>
+      </w:r>
+      <w:r>
+        <w:rPr>
+          <w:lang w:val="en-US"/>
+        </w:rPr>
+        <w:t>residence, club, time</w:t>
       </w:r>
       <w:r>
         <w:rPr>
@@ -761,19 +548,11 @@
         </w:rPr>
         <w:t>_s</w:t>
       </w:r>
-      <w:proofErr w:type="spellEnd"/>
-      <w:r>
-        <w:rPr>
-          <w:lang w:val="en-US"/>
-        </w:rPr>
-        <w:t xml:space="preserve">, </w:t>
-      </w:r>
-      <w:proofErr w:type="spellStart"/>
-      <w:r>
-        <w:rPr>
-          <w:lang w:val="en-US"/>
-        </w:rPr>
-        <w:t>s</w:t>
+      <w:r>
+        <w:rPr>
+          <w:lang w:val="en-US"/>
+        </w:rPr>
+        <w:t>, s</w:t>
       </w:r>
       <w:r>
         <w:rPr>
@@ -781,7 +560,6 @@
         </w:rPr>
         <w:t>_per_km</w:t>
       </w:r>
-      <w:proofErr w:type="spellEnd"/>
     </w:p>
     <w:p>
       <w:pPr>
@@ -799,18 +577,8 @@
           <w:lang w:val="en-US"/>
         </w:rPr>
         <w:lastRenderedPageBreak/>
-        <w:t xml:space="preserve">Convert </w:t>
-      </w:r>
-      <w:proofErr w:type="spellStart"/>
-      <w:proofErr w:type="gramStart"/>
-      <w:r>
-        <w:rPr>
-          <w:lang w:val="en-US"/>
-        </w:rPr>
-        <w:t>yearofbirth</w:t>
-      </w:r>
-      <w:proofErr w:type="spellEnd"/>
-      <w:proofErr w:type="gramEnd"/>
+        <w:t>Convert yearofbirth</w:t>
+      </w:r>
       <w:r>
         <w:rPr>
           <w:lang w:val="en-US"/>
@@ -869,57 +637,7 @@
         <w:rPr>
           <w:lang w:val="en-US"/>
         </w:rPr>
-        <w:t xml:space="preserve">Excel thinks the times are in format </w:t>
-      </w:r>
-      <w:proofErr w:type="spellStart"/>
-      <w:r>
-        <w:rPr>
-          <w:lang w:val="en-US"/>
-        </w:rPr>
-        <w:t>hh:</w:t>
-      </w:r>
-      <w:proofErr w:type="gramStart"/>
-      <w:r>
-        <w:rPr>
-          <w:lang w:val="en-US"/>
-        </w:rPr>
-        <w:t>mm:ss</w:t>
-      </w:r>
-      <w:proofErr w:type="spellEnd"/>
-      <w:r>
-        <w:rPr>
-          <w:lang w:val="en-US"/>
-        </w:rPr>
-        <w:t>.</w:t>
-      </w:r>
-      <w:proofErr w:type="gramEnd"/>
-      <w:r>
-        <w:rPr>
-          <w:lang w:val="en-US"/>
-        </w:rPr>
-        <w:t xml:space="preserve"> (Even though it should be in </w:t>
-      </w:r>
-      <w:proofErr w:type="spellStart"/>
-      <w:proofErr w:type="gramStart"/>
-      <w:r>
-        <w:rPr>
-          <w:lang w:val="en-US"/>
-        </w:rPr>
-        <w:t>mm:ss</w:t>
-      </w:r>
-      <w:proofErr w:type="gramEnd"/>
-      <w:r>
-        <w:rPr>
-          <w:lang w:val="en-US"/>
-        </w:rPr>
-        <w:t>:hundredsofsecond</w:t>
-      </w:r>
-      <w:proofErr w:type="spellEnd"/>
-      <w:r>
-        <w:rPr>
-          <w:lang w:val="en-US"/>
-        </w:rPr>
-        <w:t>)</w:t>
+        <w:t>Excel thinks the times are in format hh:mm:ss. (Even though it should be in mm:ss:hundredsofsecond)</w:t>
       </w:r>
     </w:p>
     <w:p>
@@ -937,21 +655,7 @@
         <w:rPr>
           <w:lang w:val="en-US"/>
         </w:rPr>
-        <w:t>Formula =(HOUR(F</w:t>
-      </w:r>
-      <w:proofErr w:type="gramStart"/>
-      <w:r>
-        <w:rPr>
-          <w:lang w:val="en-US"/>
-        </w:rPr>
-        <w:t>2)+</w:t>
-      </w:r>
-      <w:proofErr w:type="gramEnd"/>
-      <w:r>
-        <w:rPr>
-          <w:lang w:val="en-US"/>
-        </w:rPr>
-        <w:t>24)*60 + MINUTE(F2) gives the time in seconds</w:t>
+        <w:t>Formula =(HOUR(F2)+24)*60 + MINUTE(F2) gives the time in seconds</w:t>
       </w:r>
     </w:p>
     <w:p>
@@ -969,21 +673,7 @@
         <w:rPr>
           <w:lang w:val="en-US"/>
         </w:rPr>
-        <w:t>Formula =HOUR(G</w:t>
-      </w:r>
-      <w:proofErr w:type="gramStart"/>
-      <w:r>
-        <w:rPr>
-          <w:lang w:val="en-US"/>
-        </w:rPr>
-        <w:t>2)*</w:t>
-      </w:r>
-      <w:proofErr w:type="gramEnd"/>
-      <w:r>
-        <w:rPr>
-          <w:lang w:val="en-US"/>
-        </w:rPr>
-        <w:t>60 + MINUTE(G2) gives the speed in seconds per k</w:t>
+        <w:t>Formula =HOUR(G2)*60 + MINUTE(G2) gives the speed in seconds per k</w:t>
       </w:r>
     </w:p>
     <w:p>
@@ -1001,63 +691,7 @@
         <w:rPr>
           <w:lang w:val="en-US"/>
         </w:rPr>
-        <w:t xml:space="preserve">Convert </w:t>
-      </w:r>
-      <w:proofErr w:type="spellStart"/>
-      <w:r>
-        <w:rPr>
-          <w:lang w:val="en-US"/>
-        </w:rPr>
-        <w:t>lastname</w:t>
-      </w:r>
-      <w:proofErr w:type="spellEnd"/>
-      <w:r>
-        <w:rPr>
-          <w:lang w:val="en-US"/>
-        </w:rPr>
-        <w:t xml:space="preserve"> </w:t>
-      </w:r>
-      <w:proofErr w:type="spellStart"/>
-      <w:r>
-        <w:rPr>
-          <w:lang w:val="en-US"/>
-        </w:rPr>
-        <w:t>firstname</w:t>
-      </w:r>
-      <w:proofErr w:type="spellEnd"/>
-      <w:r>
-        <w:rPr>
-          <w:lang w:val="en-US"/>
-        </w:rPr>
-        <w:t xml:space="preserve"> into 2 columns: “</w:t>
-      </w:r>
-      <w:proofErr w:type="spellStart"/>
-      <w:r>
-        <w:rPr>
-          <w:lang w:val="en-US"/>
-        </w:rPr>
-        <w:t>lastname</w:t>
-      </w:r>
-      <w:proofErr w:type="spellEnd"/>
-      <w:r>
-        <w:rPr>
-          <w:lang w:val="en-US"/>
-        </w:rPr>
-        <w:t>” and “</w:t>
-      </w:r>
-      <w:proofErr w:type="spellStart"/>
-      <w:r>
-        <w:rPr>
-          <w:lang w:val="en-US"/>
-        </w:rPr>
-        <w:t>firstname</w:t>
-      </w:r>
-      <w:proofErr w:type="spellEnd"/>
-      <w:r>
-        <w:rPr>
-          <w:lang w:val="en-US"/>
-        </w:rPr>
-        <w:t>”</w:t>
+        <w:t>Convert lastname firstname into 2 columns: “lastname” and “firstname”</w:t>
       </w:r>
     </w:p>
     <w:p>
@@ -1081,43 +715,13 @@
         <w:rPr>
           <w:lang w:val="en-US"/>
         </w:rPr>
-        <w:t>=</w:t>
-      </w:r>
-      <w:proofErr w:type="gramStart"/>
-      <w:r>
-        <w:rPr>
-          <w:lang w:val="en-US"/>
-        </w:rPr>
-        <w:t>LEFT(</w:t>
-      </w:r>
-      <w:proofErr w:type="gramEnd"/>
-      <w:r>
-        <w:rPr>
-          <w:lang w:val="en-US"/>
-        </w:rPr>
-        <w:t>B2; FIND(" "; B2) - 1)</w:t>
-      </w:r>
-      <w:r>
-        <w:rPr>
-          <w:lang w:val="en-US"/>
-        </w:rPr>
-        <w:t xml:space="preserve"> for all the text until the first space appears. This is the </w:t>
-      </w:r>
-      <w:proofErr w:type="spellStart"/>
-      <w:proofErr w:type="gramStart"/>
-      <w:r>
-        <w:rPr>
-          <w:lang w:val="en-US"/>
-        </w:rPr>
-        <w:t>lastname</w:t>
-      </w:r>
-      <w:proofErr w:type="spellEnd"/>
-      <w:proofErr w:type="gramEnd"/>
-      <w:r>
-        <w:rPr>
-          <w:lang w:val="en-US"/>
-        </w:rPr>
-        <w:t>.</w:t>
+        <w:t>=LEFT(B2; FIND(" "; B2) - 1)</w:t>
+      </w:r>
+      <w:r>
+        <w:rPr>
+          <w:lang w:val="en-US"/>
+        </w:rPr>
+        <w:t xml:space="preserve"> for all the text until the first space appears. This is the lastname.</w:t>
       </w:r>
     </w:p>
     <w:p>
@@ -1141,21 +745,7 @@
         <w:rPr>
           <w:lang w:val="en-US"/>
         </w:rPr>
-        <w:t>=</w:t>
-      </w:r>
-      <w:proofErr w:type="gramStart"/>
-      <w:r>
-        <w:rPr>
-          <w:lang w:val="en-US"/>
-        </w:rPr>
-        <w:t>RIGHT(</w:t>
-      </w:r>
-      <w:proofErr w:type="gramEnd"/>
-      <w:r>
-        <w:rPr>
-          <w:lang w:val="en-US"/>
-        </w:rPr>
-        <w:t>B2; LEN(B2) - FIND(" "; B2))</w:t>
+        <w:t>=RIGHT(B2; LEN(B2) - FIND(" "; B2))</w:t>
       </w:r>
       <w:r>
         <w:rPr>
@@ -1185,41 +775,13 @@
         <w:rPr>
           <w:lang w:val="en-US"/>
         </w:rPr>
-        <w:t>=</w:t>
-      </w:r>
-      <w:proofErr w:type="gramStart"/>
-      <w:r>
-        <w:rPr>
-          <w:lang w:val="en-US"/>
-        </w:rPr>
-        <w:t>SUBSTITUTE(</w:t>
-      </w:r>
-      <w:proofErr w:type="gramEnd"/>
-      <w:r>
-        <w:rPr>
-          <w:lang w:val="en-US"/>
-        </w:rPr>
-        <w:t>RIGHT(B2; LEN(B2) - FIND(" "; B2)); " "; "-")</w:t>
-      </w:r>
-      <w:r>
-        <w:rPr>
-          <w:lang w:val="en-US"/>
-        </w:rPr>
-        <w:t xml:space="preserve"> to get all the </w:t>
-      </w:r>
-      <w:proofErr w:type="spellStart"/>
-      <w:r>
-        <w:rPr>
-          <w:lang w:val="en-US"/>
-        </w:rPr>
-        <w:t>firstnames</w:t>
-      </w:r>
-      <w:proofErr w:type="spellEnd"/>
-      <w:r>
-        <w:rPr>
-          <w:lang w:val="en-US"/>
-        </w:rPr>
-        <w:t>, but remove any spaces by hyphens “-“.</w:t>
+        <w:t>=SUBSTITUTE(RIGHT(B2; LEN(B2) - FIND(" "; B2)); " "; "-")</w:t>
+      </w:r>
+      <w:r>
+        <w:rPr>
+          <w:lang w:val="en-US"/>
+        </w:rPr>
+        <w:t xml:space="preserve"> to get all the firstnames, but remove any spaces by hyphens “-“.</w:t>
       </w:r>
     </w:p>
     <w:p>
@@ -1249,21 +811,7 @@
         <w:rPr>
           <w:lang w:val="en-US"/>
         </w:rPr>
-        <w:t>=</w:t>
-      </w:r>
-      <w:proofErr w:type="gramStart"/>
-      <w:r>
-        <w:rPr>
-          <w:lang w:val="en-US"/>
-        </w:rPr>
-        <w:t>SUBSTITUTE(</w:t>
-      </w:r>
-      <w:proofErr w:type="gramEnd"/>
-      <w:r>
-        <w:rPr>
-          <w:lang w:val="en-US"/>
-        </w:rPr>
-        <w:t>E2; " "; "-")</w:t>
+        <w:t>=SUBSTITUTE(E2; " "; "-")</w:t>
       </w:r>
     </w:p>
     <w:p>
@@ -1301,7 +849,6 @@
         </w:rPr>
         <w:t>Ä, ö, ü, é</w:t>
       </w:r>
-      <w:proofErr w:type="gramStart"/>
       <w:r>
         <w:rPr>
           <w:lang w:val="en-US"/>
@@ -1312,14 +859,7 @@
         <w:rPr>
           <w:lang w:val="en-US"/>
         </w:rPr>
-        <w:t>,</w:t>
-      </w:r>
-      <w:proofErr w:type="gramEnd"/>
-      <w:r>
-        <w:rPr>
-          <w:lang w:val="en-US"/>
-        </w:rPr>
-        <w:t xml:space="preserve"> â, </w:t>
+        <w:t xml:space="preserve">, â, </w:t>
       </w:r>
       <w:r>
         <w:rPr>
@@ -1349,30 +889,8 @@
         <w:rPr>
           <w:lang w:val="en-US"/>
         </w:rPr>
-        <w:t xml:space="preserve">For now, replace ä = ae, ö = </w:t>
-      </w:r>
-      <w:proofErr w:type="spellStart"/>
-      <w:r>
-        <w:rPr>
-          <w:lang w:val="en-US"/>
-        </w:rPr>
-        <w:t>oe</w:t>
-      </w:r>
-      <w:proofErr w:type="spellEnd"/>
-      <w:r>
-        <w:rPr>
-          <w:lang w:val="en-US"/>
-        </w:rPr>
-        <w:t xml:space="preserve">, ü = </w:t>
-      </w:r>
-      <w:proofErr w:type="spellStart"/>
-      <w:r>
-        <w:rPr>
-          <w:lang w:val="en-US"/>
-        </w:rPr>
-        <w:t>ue</w:t>
-      </w:r>
-      <w:proofErr w:type="spellEnd"/>
+        <w:t>For now, replace ä = ae, ö = oe, ü = ue</w:t>
+      </w:r>
     </w:p>
     <w:p>
       <w:pPr>
@@ -1407,21 +925,7 @@
         <w:rPr>
           <w:lang w:val="en-US"/>
         </w:rPr>
-        <w:t xml:space="preserve">Any dots, </w:t>
-      </w:r>
-      <w:proofErr w:type="gramStart"/>
-      <w:r>
-        <w:rPr>
-          <w:lang w:val="en-US"/>
-        </w:rPr>
-        <w:t>slashes .</w:t>
-      </w:r>
-      <w:proofErr w:type="gramEnd"/>
-      <w:r>
-        <w:rPr>
-          <w:lang w:val="en-US"/>
-        </w:rPr>
-        <w:t>/ and other special characters with underscore _</w:t>
+        <w:t>Any dots, slashes ./ and other special characters with underscore _</w:t>
       </w:r>
     </w:p>
     <w:p>
@@ -1439,21 +943,7 @@
         <w:rPr>
           <w:lang w:val="en-US"/>
         </w:rPr>
-        <w:t xml:space="preserve">Sort </w:t>
-      </w:r>
-      <w:proofErr w:type="gramStart"/>
-      <w:r>
-        <w:rPr>
-          <w:lang w:val="en-US"/>
-        </w:rPr>
-        <w:t>columns, and</w:t>
-      </w:r>
-      <w:proofErr w:type="gramEnd"/>
-      <w:r>
-        <w:rPr>
-          <w:lang w:val="en-US"/>
-        </w:rPr>
-        <w:t xml:space="preserve"> copy and paste all columns AS VALUES into new excel sheet. Save this excel sheet as RAW DATA.</w:t>
+        <w:t>Sort columns, and copy and paste all columns AS VALUES into new excel sheet. Save this excel sheet as RAW DATA.</w:t>
       </w:r>
     </w:p>
     <w:p>
@@ -1491,16 +981,8 @@
         <w:rPr>
           <w:lang w:val="en-US"/>
         </w:rPr>
-        <w:t xml:space="preserve">Procedure for 10k SM 2024 – </w:t>
-      </w:r>
-      <w:proofErr w:type="spellStart"/>
-      <w:r>
-        <w:rPr>
-          <w:lang w:val="en-US"/>
-        </w:rPr>
-        <w:t>Staufberg</w:t>
-      </w:r>
-      <w:proofErr w:type="spellEnd"/>
+        <w:t>Procedure for 10k SM 2024 – Staufberg</w:t>
+      </w:r>
     </w:p>
     <w:p>
       <w:pPr>
@@ -1558,19 +1040,11 @@
           <w:lang w:val="en-US"/>
         </w:rPr>
       </w:pPr>
-      <w:proofErr w:type="spellStart"/>
-      <w:r>
-        <w:rPr>
-          <w:lang w:val="en-US"/>
-        </w:rPr>
-        <w:t>Direkt</w:t>
-      </w:r>
-      <w:proofErr w:type="spellEnd"/>
-      <w:r>
-        <w:rPr>
-          <w:lang w:val="en-US"/>
-        </w:rPr>
-        <w:t xml:space="preserve"> von website copy and past</w:t>
+      <w:r>
+        <w:rPr>
+          <w:lang w:val="en-US"/>
+        </w:rPr>
+        <w:t>Direkt von website copy and past</w:t>
       </w:r>
       <w:r>
         <w:rPr>
@@ -1588,39 +1062,7 @@
         </w:numPr>
       </w:pPr>
       <w:r>
-        <w:t xml:space="preserve">Delete: </w:t>
-      </w:r>
-      <w:proofErr w:type="spellStart"/>
-      <w:r>
-        <w:t>nationalität</w:t>
-      </w:r>
-      <w:proofErr w:type="spellEnd"/>
-      <w:r>
-        <w:t xml:space="preserve">, </w:t>
-      </w:r>
-      <w:proofErr w:type="spellStart"/>
-      <w:r>
-        <w:t>startnummer</w:t>
-      </w:r>
-      <w:proofErr w:type="spellEnd"/>
-      <w:r>
-        <w:t>, “</w:t>
-      </w:r>
-      <w:proofErr w:type="spellStart"/>
-      <w:r>
-        <w:t>manner</w:t>
-      </w:r>
-      <w:proofErr w:type="spellEnd"/>
-      <w:r>
-        <w:t xml:space="preserve">”, </w:t>
-      </w:r>
-      <w:proofErr w:type="spellStart"/>
-      <w:r>
-        <w:t>fotos</w:t>
-      </w:r>
-      <w:proofErr w:type="spellEnd"/>
-      <w:r>
-        <w:t>,</w:t>
+        <w:t>Delete: nationalität, startnummer, “manner”, fotos,</w:t>
       </w:r>
       <w:r>
         <w:t xml:space="preserve"> </w:t>
@@ -1641,41 +1083,13 @@
         <w:rPr>
           <w:lang w:val="en-US"/>
         </w:rPr>
-        <w:t xml:space="preserve">Convert time to </w:t>
-      </w:r>
-      <w:proofErr w:type="spellStart"/>
-      <w:r>
-        <w:rPr>
-          <w:lang w:val="en-US"/>
-        </w:rPr>
-        <w:t>time_s</w:t>
-      </w:r>
-      <w:proofErr w:type="spellEnd"/>
-      <w:r>
-        <w:rPr>
-          <w:lang w:val="en-US"/>
-        </w:rPr>
-        <w:t>,</w:t>
-      </w:r>
-      <w:r>
-        <w:rPr>
-          <w:lang w:val="en-US"/>
-        </w:rPr>
-        <w:t xml:space="preserve"> formula =MINUTE(A</w:t>
-      </w:r>
-      <w:proofErr w:type="gramStart"/>
-      <w:r>
-        <w:rPr>
-          <w:lang w:val="en-US"/>
-        </w:rPr>
-        <w:t>1)*</w:t>
-      </w:r>
-      <w:proofErr w:type="gramEnd"/>
-      <w:r>
-        <w:rPr>
-          <w:lang w:val="en-US"/>
-        </w:rPr>
-        <w:t>60 + SECOND(A1)</w:t>
+        <w:t>Convert time to time_s,</w:t>
+      </w:r>
+      <w:r>
+        <w:rPr>
+          <w:lang w:val="en-US"/>
+        </w:rPr>
+        <w:t xml:space="preserve"> formula =MINUTE(A1)*60 + SECOND(A1)</w:t>
       </w:r>
     </w:p>
     <w:p>
@@ -1693,43 +1107,7 @@
         <w:rPr>
           <w:lang w:val="en-US"/>
         </w:rPr>
-        <w:t xml:space="preserve">Create </w:t>
-      </w:r>
-      <w:proofErr w:type="spellStart"/>
-      <w:r>
-        <w:rPr>
-          <w:lang w:val="en-US"/>
-        </w:rPr>
-        <w:t>s_per_k</w:t>
-      </w:r>
-      <w:proofErr w:type="spellEnd"/>
-      <w:r>
-        <w:rPr>
-          <w:lang w:val="en-US"/>
-        </w:rPr>
-        <w:t xml:space="preserve">, formula = </w:t>
-      </w:r>
-      <w:proofErr w:type="gramStart"/>
-      <w:r>
-        <w:rPr>
-          <w:lang w:val="en-US"/>
-        </w:rPr>
-        <w:t>ROUND(</w:t>
-      </w:r>
-      <w:proofErr w:type="spellStart"/>
-      <w:proofErr w:type="gramEnd"/>
-      <w:r>
-        <w:rPr>
-          <w:lang w:val="en-US"/>
-        </w:rPr>
-        <w:t>time_s</w:t>
-      </w:r>
-      <w:proofErr w:type="spellEnd"/>
-      <w:r>
-        <w:rPr>
-          <w:lang w:val="en-US"/>
-        </w:rPr>
-        <w:t>/10; 0)</w:t>
+        <w:t>Create s_per_k, formula = ROUND(time_s/10; 0)</w:t>
       </w:r>
     </w:p>
     <w:p>
@@ -1747,55 +1125,14 @@
         <w:rPr>
           <w:lang w:val="en-US"/>
         </w:rPr>
-        <w:t xml:space="preserve">Create columns </w:t>
-      </w:r>
-      <w:proofErr w:type="spellStart"/>
-      <w:r>
-        <w:rPr>
-          <w:lang w:val="en-US"/>
-        </w:rPr>
-        <w:t>firstname</w:t>
-      </w:r>
-      <w:proofErr w:type="spellEnd"/>
-      <w:r>
-        <w:rPr>
-          <w:lang w:val="en-US"/>
-        </w:rPr>
-        <w:t xml:space="preserve">, </w:t>
-      </w:r>
-      <w:proofErr w:type="spellStart"/>
-      <w:r>
-        <w:rPr>
-          <w:lang w:val="en-US"/>
-        </w:rPr>
-        <w:t>lastname</w:t>
-      </w:r>
-      <w:proofErr w:type="spellEnd"/>
-      <w:r>
-        <w:rPr>
-          <w:lang w:val="en-US"/>
-        </w:rPr>
-        <w:t xml:space="preserve"> with equal formulas as above. (LEFT, RIGHT, </w:t>
+        <w:t xml:space="preserve">Create columns firstname, lastname with equal formulas as above. (LEFT, RIGHT, </w:t>
       </w:r>
       <w:r>
         <w:rPr>
           <w:lang w:val="en-US"/>
         </w:rPr>
         <w:br/>
-      </w:r>
-      <w:proofErr w:type="gramStart"/>
-      <w:r>
-        <w:rPr>
-          <w:lang w:val="en-US"/>
-        </w:rPr>
-        <w:t>FIND(</w:t>
-      </w:r>
-      <w:proofErr w:type="gramEnd"/>
-      <w:r>
-        <w:rPr>
-          <w:lang w:val="en-US"/>
-        </w:rPr>
-        <w:t>“ “).</w:t>
+        <w:t>FIND(“ “).</w:t>
       </w:r>
     </w:p>
     <w:p>
@@ -1851,16 +1188,8 @@
         <w:rPr>
           <w:lang w:val="en-US"/>
         </w:rPr>
-        <w:t xml:space="preserve">Procedure fore 10k SM 2025 – </w:t>
-      </w:r>
-      <w:proofErr w:type="spellStart"/>
-      <w:r>
-        <w:rPr>
-          <w:lang w:val="en-US"/>
-        </w:rPr>
-        <w:t>Courroux</w:t>
-      </w:r>
-      <w:proofErr w:type="spellEnd"/>
+        <w:t>Procedure fore 10k SM 2025 – Courroux</w:t>
+      </w:r>
     </w:p>
     <w:p>
       <w:pPr>
@@ -1904,21 +1233,7 @@
         <w:rPr>
           <w:lang w:val="en-US"/>
         </w:rPr>
-        <w:t xml:space="preserve">Website </w:t>
-      </w:r>
-      <w:proofErr w:type="gramStart"/>
-      <w:r>
-        <w:rPr>
-          <w:lang w:val="en-US"/>
-        </w:rPr>
-        <w:t>allows</w:t>
-      </w:r>
-      <w:proofErr w:type="gramEnd"/>
-      <w:r>
-        <w:rPr>
-          <w:lang w:val="en-US"/>
-        </w:rPr>
-        <w:t xml:space="preserve"> to export full results as CSV. </w:t>
+        <w:t xml:space="preserve">Website allows to export full results as CSV. </w:t>
       </w:r>
     </w:p>
     <w:p>
@@ -1942,35 +1257,7 @@
         <w:rPr>
           <w:lang w:val="en-US"/>
         </w:rPr>
-        <w:t xml:space="preserve">will do </w:t>
-      </w:r>
-      <w:proofErr w:type="gramStart"/>
-      <w:r>
-        <w:rPr>
-          <w:lang w:val="en-US"/>
-        </w:rPr>
-        <w:t>method</w:t>
-      </w:r>
-      <w:proofErr w:type="gramEnd"/>
-      <w:r>
-        <w:rPr>
-          <w:lang w:val="en-US"/>
-        </w:rPr>
-        <w:t xml:space="preserve"> with manual </w:t>
-      </w:r>
-      <w:proofErr w:type="spellStart"/>
-      <w:r>
-        <w:rPr>
-          <w:lang w:val="en-US"/>
-        </w:rPr>
-        <w:t>copy+paste</w:t>
-      </w:r>
-      <w:proofErr w:type="spellEnd"/>
-      <w:r>
-        <w:rPr>
-          <w:lang w:val="en-US"/>
-        </w:rPr>
-        <w:t xml:space="preserve"> with excel first, </w:t>
+        <w:t xml:space="preserve">will do method with manual copy+paste with excel first, </w:t>
       </w:r>
     </w:p>
     <w:p>
@@ -1984,19 +1271,11 @@
           <w:lang w:val="en-US"/>
         </w:rPr>
       </w:pPr>
-      <w:proofErr w:type="gramStart"/>
-      <w:r>
-        <w:rPr>
-          <w:lang w:val="en-US"/>
-        </w:rPr>
-        <w:t>then</w:t>
-      </w:r>
-      <w:proofErr w:type="gramEnd"/>
-      <w:r>
-        <w:rPr>
-          <w:lang w:val="en-US"/>
-        </w:rPr>
-        <w:t xml:space="preserve"> check csv data manipulation with python next.</w:t>
+      <w:r>
+        <w:rPr>
+          <w:lang w:val="en-US"/>
+        </w:rPr>
+        <w:t>then check csv data manipulation with python next.</w:t>
       </w:r>
     </w:p>
     <w:p>
@@ -2028,20 +1307,12 @@
           <w:lang w:val="en-US"/>
         </w:rPr>
       </w:pPr>
-      <w:proofErr w:type="spellStart"/>
       <w:r>
         <w:rPr>
           <w:lang w:val="en-US"/>
         </w:rPr>
         <w:lastRenderedPageBreak/>
-        <w:t>Copy+paste</w:t>
-      </w:r>
-      <w:proofErr w:type="spellEnd"/>
-      <w:r>
-        <w:rPr>
-          <w:lang w:val="en-US"/>
-        </w:rPr>
-        <w:t xml:space="preserve"> top100 results from website.</w:t>
+        <w:t>Copy+paste top100 results from website.</w:t>
       </w:r>
       <w:r>
         <w:rPr>
@@ -2059,21 +1330,7 @@
         <w:rPr>
           <w:lang w:val="en-US"/>
         </w:rPr>
-        <w:t xml:space="preserve"> </w:t>
-      </w:r>
-      <w:proofErr w:type="gramStart"/>
-      <w:r>
-        <w:rPr>
-          <w:lang w:val="en-US"/>
-        </w:rPr>
-        <w:t>Did</w:t>
-      </w:r>
-      <w:proofErr w:type="gramEnd"/>
-      <w:r>
-        <w:rPr>
-          <w:lang w:val="en-US"/>
-        </w:rPr>
-        <w:t xml:space="preserve"> not work well.</w:t>
+        <w:t xml:space="preserve"> Did not work well.</w:t>
       </w:r>
     </w:p>
     <w:p>
@@ -2103,21 +1360,7 @@
         <w:rPr>
           <w:lang w:val="en-US"/>
         </w:rPr>
-        <w:t xml:space="preserve"> enter </w:t>
-      </w:r>
-      <w:proofErr w:type="spellStart"/>
-      <w:r>
-        <w:rPr>
-          <w:lang w:val="en-US"/>
-        </w:rPr>
-        <w:t>url</w:t>
-      </w:r>
-      <w:proofErr w:type="spellEnd"/>
-      <w:r>
-        <w:rPr>
-          <w:lang w:val="en-US"/>
-        </w:rPr>
-        <w:t xml:space="preserve"> </w:t>
+        <w:t xml:space="preserve"> enter url </w:t>
       </w:r>
       <w:hyperlink r:id="rId9" w:history="1">
         <w:r>
@@ -2150,21 +1393,7 @@
         <w:rPr>
           <w:lang w:val="en-US"/>
         </w:rPr>
-        <w:t xml:space="preserve">I </w:t>
-      </w:r>
-      <w:proofErr w:type="gramStart"/>
-      <w:r>
-        <w:rPr>
-          <w:lang w:val="en-US"/>
-        </w:rPr>
-        <w:t>decided  to</w:t>
-      </w:r>
-      <w:proofErr w:type="gramEnd"/>
-      <w:r>
-        <w:rPr>
-          <w:lang w:val="en-US"/>
-        </w:rPr>
-        <w:t xml:space="preserve"> just get the data from csv, the most reliable way.</w:t>
+        <w:t>I decided  to just get the data from csv, the most reliable way.</w:t>
       </w:r>
     </w:p>
     <w:p>
@@ -2178,49 +1407,11 @@
           <w:lang w:val="fr-CH"/>
         </w:rPr>
       </w:pPr>
-      <w:proofErr w:type="spellStart"/>
       <w:r>
         <w:rPr>
           <w:lang w:val="fr-CH"/>
         </w:rPr>
-        <w:t>Delete</w:t>
-      </w:r>
-      <w:proofErr w:type="spellEnd"/>
-      <w:r>
-        <w:rPr>
-          <w:lang w:val="fr-CH"/>
-        </w:rPr>
-        <w:t xml:space="preserve"> </w:t>
-      </w:r>
-      <w:proofErr w:type="spellStart"/>
-      <w:r>
-        <w:rPr>
-          <w:lang w:val="fr-CH"/>
-        </w:rPr>
-        <w:t>columns</w:t>
-      </w:r>
-      <w:proofErr w:type="spellEnd"/>
-      <w:r>
-        <w:rPr>
-          <w:lang w:val="fr-CH"/>
-        </w:rPr>
-        <w:t xml:space="preserve"> </w:t>
-      </w:r>
-      <w:proofErr w:type="spellStart"/>
-      <w:proofErr w:type="gramStart"/>
-      <w:r>
-        <w:rPr>
-          <w:lang w:val="fr-CH"/>
-        </w:rPr>
-        <w:t>No.dossard</w:t>
-      </w:r>
-      <w:proofErr w:type="spellEnd"/>
-      <w:proofErr w:type="gramEnd"/>
-      <w:r>
-        <w:rPr>
-          <w:lang w:val="fr-CH"/>
-        </w:rPr>
-        <w:t>, Canton, Catégori</w:t>
+        <w:t>Delete columns No.dossard, Canton, Catégori</w:t>
       </w:r>
       <w:r>
         <w:rPr>
@@ -2262,27 +1453,13 @@
         <w:rPr>
           <w:lang w:val="en-US"/>
         </w:rPr>
-        <w:t xml:space="preserve">Highlight all runners with </w:t>
-      </w:r>
-      <w:proofErr w:type="gramStart"/>
-      <w:r>
-        <w:rPr>
-          <w:lang w:val="en-US"/>
-        </w:rPr>
-        <w:t>n</w:t>
-      </w:r>
-      <w:r>
-        <w:rPr>
-          <w:lang w:val="en-US"/>
-        </w:rPr>
-        <w:t>ationality !</w:t>
-      </w:r>
-      <w:proofErr w:type="gramEnd"/>
-      <w:r>
-        <w:rPr>
-          <w:lang w:val="en-US"/>
-        </w:rPr>
-        <w:t>= SUI. Delete these.</w:t>
+        <w:t>Highlight all runners with n</w:t>
+      </w:r>
+      <w:r>
+        <w:rPr>
+          <w:lang w:val="en-US"/>
+        </w:rPr>
+        <w:t>ationality != SUI. Delete these.</w:t>
       </w:r>
     </w:p>
     <w:p>
@@ -2318,21 +1495,7 @@
         <w:rPr>
           <w:lang w:val="en-US"/>
         </w:rPr>
-        <w:t xml:space="preserve">Convert time to </w:t>
-      </w:r>
-      <w:proofErr w:type="spellStart"/>
-      <w:r>
-        <w:rPr>
-          <w:lang w:val="en-US"/>
-        </w:rPr>
-        <w:t>time_s</w:t>
-      </w:r>
-      <w:proofErr w:type="spellEnd"/>
-      <w:r>
-        <w:rPr>
-          <w:lang w:val="en-US"/>
-        </w:rPr>
-        <w:t xml:space="preserve"> with MINUTE, SECOND formula</w:t>
+        <w:t>Convert time to time_s with MINUTE, SECOND formula</w:t>
       </w:r>
     </w:p>
     <w:p>
@@ -2350,21 +1513,7 @@
         <w:rPr>
           <w:lang w:val="en-US"/>
         </w:rPr>
-        <w:t xml:space="preserve">Create column </w:t>
-      </w:r>
-      <w:proofErr w:type="spellStart"/>
-      <w:r>
-        <w:rPr>
-          <w:lang w:val="en-US"/>
-        </w:rPr>
-        <w:t>s_per_k</w:t>
-      </w:r>
-      <w:proofErr w:type="spellEnd"/>
-      <w:r>
-        <w:rPr>
-          <w:lang w:val="en-US"/>
-        </w:rPr>
-        <w:t>, = total time / 10 (rounded)</w:t>
+        <w:t>Create column s_per_k, = total time / 10 (rounded)</w:t>
       </w:r>
     </w:p>
     <w:p>
@@ -2402,21 +1551,7 @@
         <w:rPr>
           <w:lang w:val="en-US"/>
         </w:rPr>
-        <w:t xml:space="preserve">Create raw.csv from </w:t>
-      </w:r>
-      <w:proofErr w:type="spellStart"/>
-      <w:r>
-        <w:rPr>
-          <w:lang w:val="en-US"/>
-        </w:rPr>
-        <w:t>startlist</w:t>
-      </w:r>
-      <w:proofErr w:type="spellEnd"/>
-      <w:r>
-        <w:rPr>
-          <w:lang w:val="en-US"/>
-        </w:rPr>
-        <w:t xml:space="preserve"> 2025 – Procedure</w:t>
+        <w:t>Create raw.csv from startlist 2025 – Procedure</w:t>
       </w:r>
     </w:p>
     <w:p>
@@ -2430,6 +1565,375 @@
           <w:lang w:val="en-US"/>
         </w:rPr>
       </w:pPr>
+      <w:r>
+        <w:rPr>
+          <w:lang w:val="en-US"/>
+        </w:rPr>
+        <w:t xml:space="preserve">Website with startlist: </w:t>
+      </w:r>
+      <w:hyperlink r:id="rId10" w:history="1">
+        <w:r>
+          <w:rPr>
+            <w:rStyle w:val="Hyperlink"/>
+            <w:lang w:val="en-US"/>
+          </w:rPr>
+          <w:t>https://www.mso.swiss/en/events/2222-championnats-suisses-de-10km-sur-route/engaged</w:t>
+        </w:r>
+      </w:hyperlink>
+    </w:p>
+    <w:p>
+      <w:pPr>
+        <w:pStyle w:val="ListParagraph"/>
+        <w:numPr>
+          <w:ilvl w:val="1"/>
+          <w:numId w:val="10"/>
+        </w:numPr>
+        <w:rPr>
+          <w:lang w:val="en-US"/>
+        </w:rPr>
+      </w:pPr>
+      <w:r>
+        <w:rPr>
+          <w:lang w:val="en-US"/>
+        </w:rPr>
+        <w:t>Set website language to EN (instead of French like in the results list, where I forgot to do this step.)</w:t>
+      </w:r>
+    </w:p>
+    <w:p>
+      <w:pPr>
+        <w:pStyle w:val="ListParagraph"/>
+        <w:numPr>
+          <w:ilvl w:val="0"/>
+          <w:numId w:val="10"/>
+        </w:numPr>
+        <w:rPr>
+          <w:lang w:val="en-US"/>
+        </w:rPr>
+      </w:pPr>
+      <w:r>
+        <w:rPr>
+          <w:lang w:val="en-US"/>
+        </w:rPr>
+        <w:t>Problem: startlist is sorted by AGE GROUP, no way to change it.</w:t>
+      </w:r>
+    </w:p>
+    <w:p>
+      <w:pPr>
+        <w:pStyle w:val="ListParagraph"/>
+        <w:numPr>
+          <w:ilvl w:val="0"/>
+          <w:numId w:val="10"/>
+        </w:numPr>
+        <w:rPr>
+          <w:lang w:val="en-US"/>
+        </w:rPr>
+      </w:pPr>
+      <w:r>
+        <w:rPr>
+          <w:lang w:val="en-US"/>
+        </w:rPr>
+        <w:t>Download csvs for M35, M40, M45, M50, M55, M60, M65, M70, M75+, Men, U20M</w:t>
+      </w:r>
+    </w:p>
+    <w:p>
+      <w:pPr>
+        <w:pStyle w:val="ListParagraph"/>
+        <w:numPr>
+          <w:ilvl w:val="0"/>
+          <w:numId w:val="10"/>
+        </w:numPr>
+        <w:rPr>
+          <w:lang w:val="en-US"/>
+        </w:rPr>
+      </w:pPr>
+      <w:r>
+        <w:rPr>
+          <w:lang w:val="en-US"/>
+        </w:rPr>
+        <w:t>Combine to 1 file – use online tool “merge-csv.com”</w:t>
+      </w:r>
+    </w:p>
+    <w:p>
+      <w:pPr>
+        <w:pStyle w:val="ListParagraph"/>
+        <w:numPr>
+          <w:ilvl w:val="1"/>
+          <w:numId w:val="10"/>
+        </w:numPr>
+        <w:rPr>
+          <w:lang w:val="en-US"/>
+        </w:rPr>
+      </w:pPr>
+      <w:r>
+        <w:rPr>
+          <w:lang w:val="en-US"/>
+        </w:rPr>
+        <w:t>File order for merging: U20M, Men, M35, M40, M45, M50, M55, M60, M65, M70, M75+</w:t>
+      </w:r>
+    </w:p>
+    <w:p>
+      <w:pPr>
+        <w:pStyle w:val="ListParagraph"/>
+        <w:numPr>
+          <w:ilvl w:val="1"/>
+          <w:numId w:val="10"/>
+        </w:numPr>
+        <w:rPr>
+          <w:lang w:val="en-US"/>
+        </w:rPr>
+      </w:pPr>
+      <w:r>
+        <w:rPr>
+          <w:lang w:val="en-US"/>
+        </w:rPr>
+        <w:t>Merged file name: men-startlist-merged.csv</w:t>
+      </w:r>
+    </w:p>
+    <w:p>
+      <w:pPr>
+        <w:pStyle w:val="ListParagraph"/>
+        <w:numPr>
+          <w:ilvl w:val="0"/>
+          <w:numId w:val="10"/>
+        </w:numPr>
+        <w:rPr>
+          <w:lang w:val="en-US"/>
+        </w:rPr>
+      </w:pPr>
+      <w:r>
+        <w:rPr>
+          <w:lang w:val="en-US"/>
+        </w:rPr>
+        <w:t>Import to Excel</w:t>
+      </w:r>
+    </w:p>
+    <w:p>
+      <w:pPr>
+        <w:pStyle w:val="ListParagraph"/>
+        <w:numPr>
+          <w:ilvl w:val="0"/>
+          <w:numId w:val="10"/>
+        </w:numPr>
+        <w:rPr>
+          <w:lang w:val="en-US"/>
+        </w:rPr>
+      </w:pPr>
+      <w:r>
+        <w:rPr>
+          <w:lang w:val="en-US"/>
+        </w:rPr>
+        <w:t>Delete merge-csv.com info</w:t>
+      </w:r>
+    </w:p>
+    <w:p>
+      <w:pPr>
+        <w:pStyle w:val="ListParagraph"/>
+        <w:numPr>
+          <w:ilvl w:val="0"/>
+          <w:numId w:val="10"/>
+        </w:numPr>
+        <w:rPr>
+          <w:lang w:val="en-US"/>
+        </w:rPr>
+      </w:pPr>
+      <w:r>
+        <w:rPr>
+          <w:lang w:val="en-US"/>
+        </w:rPr>
+        <w:t xml:space="preserve">Delete </w:t>
+      </w:r>
+      <w:r>
+        <w:rPr>
+          <w:lang w:val="en-US"/>
+        </w:rPr>
+        <w:t>headers “column 1”, “column 2”, …</w:t>
+      </w:r>
+    </w:p>
+    <w:p>
+      <w:pPr>
+        <w:pStyle w:val="ListParagraph"/>
+        <w:numPr>
+          <w:ilvl w:val="0"/>
+          <w:numId w:val="10"/>
+        </w:numPr>
+        <w:rPr>
+          <w:lang w:val="en-US"/>
+        </w:rPr>
+      </w:pPr>
+      <w:r>
+        <w:rPr>
+          <w:lang w:val="en-US"/>
+        </w:rPr>
+        <w:t>Delete columns Bib, Canton, Category, Paid.</w:t>
+      </w:r>
+    </w:p>
+    <w:p>
+      <w:pPr>
+        <w:pStyle w:val="ListParagraph"/>
+        <w:numPr>
+          <w:ilvl w:val="0"/>
+          <w:numId w:val="10"/>
+        </w:numPr>
+        <w:rPr>
+          <w:lang w:val="en-US"/>
+        </w:rPr>
+      </w:pPr>
+      <w:r>
+        <w:rPr>
+          <w:lang w:val="en-US"/>
+        </w:rPr>
+        <w:t>Highlight all non-swiss runners. Delete all runners with Nationality != SUI.</w:t>
+      </w:r>
+    </w:p>
+    <w:p>
+      <w:pPr>
+        <w:pStyle w:val="ListParagraph"/>
+        <w:numPr>
+          <w:ilvl w:val="1"/>
+          <w:numId w:val="10"/>
+        </w:numPr>
+        <w:rPr>
+          <w:lang w:val="en-US"/>
+        </w:rPr>
+      </w:pPr>
+      <w:r>
+        <w:rPr>
+          <w:lang w:val="en-US"/>
+        </w:rPr>
+        <w:t>Select all columns. In Data -&gt; Filter: Select Filter (allows sorting row-by-row)</w:t>
+      </w:r>
+    </w:p>
+    <w:p>
+      <w:pPr>
+        <w:pStyle w:val="ListParagraph"/>
+        <w:numPr>
+          <w:ilvl w:val="1"/>
+          <w:numId w:val="10"/>
+        </w:numPr>
+        <w:rPr>
+          <w:lang w:val="en-US"/>
+        </w:rPr>
+      </w:pPr>
+      <w:r>
+        <w:rPr>
+          <w:lang w:val="en-US"/>
+        </w:rPr>
+        <w:t>Sort column “Nationality”</w:t>
+      </w:r>
+      <w:r>
+        <w:rPr>
+          <w:lang w:val="en-US"/>
+        </w:rPr>
+        <w:t xml:space="preserve"> alphabetically. Delete all non-swiss runners.</w:t>
+      </w:r>
+    </w:p>
+    <w:p>
+      <w:pPr>
+        <w:pStyle w:val="ListParagraph"/>
+        <w:numPr>
+          <w:ilvl w:val="1"/>
+          <w:numId w:val="10"/>
+        </w:numPr>
+        <w:rPr>
+          <w:lang w:val="en-US"/>
+        </w:rPr>
+      </w:pPr>
+      <w:r>
+        <w:rPr>
+          <w:lang w:val="en-US"/>
+        </w:rPr>
+        <w:t>Sort column “Last name” alphabetically to get start list in alphabetical order.</w:t>
+      </w:r>
+    </w:p>
+    <w:p>
+      <w:pPr>
+        <w:pStyle w:val="ListParagraph"/>
+        <w:numPr>
+          <w:ilvl w:val="0"/>
+          <w:numId w:val="10"/>
+        </w:numPr>
+        <w:rPr>
+          <w:lang w:val="en-US"/>
+        </w:rPr>
+      </w:pPr>
+      <w:r>
+        <w:rPr>
+          <w:lang w:val="en-US"/>
+        </w:rPr>
+        <w:t>Delete column “Nationality”</w:t>
+      </w:r>
+    </w:p>
+    <w:p>
+      <w:pPr>
+        <w:pStyle w:val="ListParagraph"/>
+        <w:numPr>
+          <w:ilvl w:val="0"/>
+          <w:numId w:val="10"/>
+        </w:numPr>
+        <w:rPr>
+          <w:lang w:val="en-US"/>
+        </w:rPr>
+      </w:pPr>
+      <w:r>
+        <w:rPr>
+          <w:lang w:val="en-US"/>
+        </w:rPr>
+        <w:t>Rename columns to lastname, firstname, yearofbirth, residence, club</w:t>
+      </w:r>
+    </w:p>
+    <w:p>
+      <w:pPr>
+        <w:pStyle w:val="ListParagraph"/>
+        <w:numPr>
+          <w:ilvl w:val="0"/>
+          <w:numId w:val="10"/>
+        </w:numPr>
+        <w:rPr>
+          <w:lang w:val="en-US"/>
+        </w:rPr>
+      </w:pPr>
+      <w:r>
+        <w:rPr>
+          <w:lang w:val="en-US"/>
+        </w:rPr>
+        <w:t>Convert values in yearofbirth to number (remove Apostroph before year, like ‘1990)</w:t>
+      </w:r>
+    </w:p>
+    <w:p>
+      <w:pPr>
+        <w:pStyle w:val="ListParagraph"/>
+        <w:numPr>
+          <w:ilvl w:val="0"/>
+          <w:numId w:val="10"/>
+        </w:numPr>
+        <w:rPr>
+          <w:lang w:val="en-US"/>
+        </w:rPr>
+      </w:pPr>
+      <w:r>
+        <w:rPr>
+          <w:lang w:val="en-US"/>
+        </w:rPr>
+        <w:t>Convert number values in residence to text. (remove Apostroph before Postleitzahl)</w:t>
+      </w:r>
+    </w:p>
+    <w:p>
+      <w:pPr>
+        <w:pStyle w:val="ListParagraph"/>
+        <w:numPr>
+          <w:ilvl w:val="0"/>
+          <w:numId w:val="10"/>
+        </w:numPr>
+        <w:rPr>
+          <w:lang w:val="en-US"/>
+        </w:rPr>
+      </w:pPr>
+      <w:r>
+        <w:rPr>
+          <w:lang w:val="en-US"/>
+        </w:rPr>
+        <w:t>Create new file and copy+paste data. Save as SM10K-2025-startlist-raw xlsx and csv.</w:t>
+      </w:r>
     </w:p>
     <w:p>
       <w:pPr>
@@ -2513,21 +2017,7 @@
               <w:rFonts w:ascii="Cambria Math" w:hAnsi="Cambria Math"/>
               <w:lang w:val="en-US"/>
             </w:rPr>
-            <m:t>time</m:t>
-          </m:r>
-          <m:r>
-            <w:rPr>
-              <w:rFonts w:ascii="Cambria Math" w:hAnsi="Cambria Math"/>
-              <w:lang w:val="en-US"/>
-            </w:rPr>
-            <m:t>_</m:t>
-          </m:r>
-          <m:r>
-            <w:rPr>
-              <w:rFonts w:ascii="Cambria Math" w:hAnsi="Cambria Math"/>
-              <w:lang w:val="en-US"/>
-            </w:rPr>
-            <m:t>2025 = 1.1 * time_2024 + 0.9*time_2023</m:t>
+            <m:t>time_2025 = 1.1 * time_2024 + 0.9*time_2023</m:t>
           </m:r>
         </m:oMath>
       </m:oMathPara>
@@ -2575,21 +2065,7 @@
               <w:rFonts w:ascii="Cambria Math" w:hAnsi="Cambria Math"/>
               <w:lang w:val="en-US"/>
             </w:rPr>
-            <m:t>time</m:t>
-          </m:r>
-          <m:r>
-            <w:rPr>
-              <w:rFonts w:ascii="Cambria Math" w:hAnsi="Cambria Math"/>
-              <w:lang w:val="en-US"/>
-            </w:rPr>
-            <m:t>_</m:t>
-          </m:r>
-          <m:r>
-            <w:rPr>
-              <w:rFonts w:ascii="Cambria Math" w:hAnsi="Cambria Math"/>
-              <w:lang w:val="en-US"/>
-            </w:rPr>
-            <m:t>2025 = time_2023</m:t>
+            <m:t>time_2025 = time_2023</m:t>
           </m:r>
         </m:oMath>
       </m:oMathPara>
@@ -2606,6 +2082,7 @@
           <w:rFonts w:eastAsiaTheme="minorEastAsia"/>
           <w:lang w:val="en-US"/>
         </w:rPr>
+        <w:lastRenderedPageBreak/>
         <w:t xml:space="preserve">For Finishers </w:t>
       </w:r>
       <w:r>
@@ -2637,14 +2114,7 @@
               <w:rFonts w:ascii="Cambria Math" w:hAnsi="Cambria Math"/>
               <w:lang w:val="en-US"/>
             </w:rPr>
-            <m:t>time_</m:t>
-          </m:r>
-          <m:r>
-            <w:rPr>
-              <w:rFonts w:ascii="Cambria Math" w:hAnsi="Cambria Math"/>
-              <w:lang w:val="en-US"/>
-            </w:rPr>
-            <m:t>2025 = time_2024</m:t>
+            <m:t>time_2025 = time_2024</m:t>
           </m:r>
         </m:oMath>
       </m:oMathPara>
@@ -2677,28 +2147,7 @@
               <w:rFonts w:ascii="Cambria Math" w:hAnsi="Cambria Math"/>
               <w:lang w:val="en-US"/>
             </w:rPr>
-            <m:t>time</m:t>
-          </m:r>
-          <m:r>
-            <w:rPr>
-              <w:rFonts w:ascii="Cambria Math" w:hAnsi="Cambria Math"/>
-              <w:lang w:val="en-US"/>
-            </w:rPr>
-            <m:t>_</m:t>
-          </m:r>
-          <m:r>
-            <w:rPr>
-              <w:rFonts w:ascii="Cambria Math" w:hAnsi="Cambria Math"/>
-              <w:lang w:val="en-US"/>
-            </w:rPr>
-            <m:t xml:space="preserve">2025 = </m:t>
-          </m:r>
-          <m:r>
-            <w:rPr>
-              <w:rFonts w:ascii="Cambria Math" w:hAnsi="Cambria Math"/>
-              <w:lang w:val="en-US"/>
-            </w:rPr>
-            <m:t>2400 (40 minutes)</m:t>
+            <m:t>time_2025 = 2400 (40 minutes)</m:t>
           </m:r>
         </m:oMath>
       </m:oMathPara>
@@ -3406,7 +2855,7 @@
         <w:rFonts w:hint="default"/>
       </w:rPr>
     </w:lvl>
-    <w:lvl w:ilvl="1" w:tplc="08070019" w:tentative="1">
+    <w:lvl w:ilvl="1" w:tplc="08070019">
       <w:start w:val="1"/>
       <w:numFmt w:val="lowerLetter"/>
       <w:lvlText w:val="%2."/>

</xml_diff>

<commit_message>
updated procedure in word doc. renamed some files to "SM10K" instead of "SM10k".
</commit_message>
<xml_diff>
--- a/docs/SRD-sprint1.docx
+++ b/docs/SRD-sprint1.docx
@@ -1912,9 +1912,16 @@
       </w:pPr>
       <w:r>
         <w:rPr>
-          <w:lang w:val="en-US"/>
-        </w:rPr>
-        <w:t>Convert number values in residence to text. (remove Apostroph before Postleitzahl)</w:t>
+          <w:strike/>
+          <w:lang w:val="en-US"/>
+        </w:rPr>
+        <w:t>Convert number values in residence to text. (remove Apostroph before Postleitzahl</w:t>
+      </w:r>
+      <w:r>
+        <w:rPr>
+          <w:lang w:val="en-US"/>
+        </w:rPr>
+        <w:t>)</w:t>
       </w:r>
     </w:p>
     <w:p>
@@ -1932,7 +1939,91 @@
         <w:rPr>
           <w:lang w:val="en-US"/>
         </w:rPr>
-        <w:t>Create new file and copy+paste data. Save as SM10K-2025-startlist-raw xlsx and csv.</w:t>
+        <w:t xml:space="preserve">Remove special characters: </w:t>
+      </w:r>
+    </w:p>
+    <w:p>
+      <w:pPr>
+        <w:pStyle w:val="ListParagraph"/>
+        <w:numPr>
+          <w:ilvl w:val="1"/>
+          <w:numId w:val="10"/>
+        </w:numPr>
+        <w:rPr>
+          <w:lang w:val="en-US"/>
+        </w:rPr>
+      </w:pPr>
+      <w:r>
+        <w:rPr>
+          <w:lang w:val="en-US"/>
+        </w:rPr>
+        <w:t xml:space="preserve">ä to ae, ö to oe, ü to ue, </w:t>
+      </w:r>
+    </w:p>
+    <w:p>
+      <w:pPr>
+        <w:pStyle w:val="ListParagraph"/>
+        <w:numPr>
+          <w:ilvl w:val="1"/>
+          <w:numId w:val="10"/>
+        </w:numPr>
+        <w:rPr>
+          <w:lang w:val="en-US"/>
+        </w:rPr>
+      </w:pPr>
+      <w:r>
+        <w:rPr>
+          <w:lang w:val="en-US"/>
+        </w:rPr>
+        <w:t xml:space="preserve">é to e, same for ê, è, ñ, </w:t>
+      </w:r>
+      <w:r>
+        <w:rPr>
+          <w:lang w:val="en-US"/>
+        </w:rPr>
+        <w:t>ë</w:t>
+      </w:r>
+    </w:p>
+    <w:p>
+      <w:pPr>
+        <w:pStyle w:val="ListParagraph"/>
+        <w:numPr>
+          <w:ilvl w:val="1"/>
+          <w:numId w:val="10"/>
+        </w:numPr>
+        <w:rPr>
+          <w:lang w:val="en-US"/>
+        </w:rPr>
+      </w:pPr>
+      <w:r>
+        <w:rPr>
+          <w:lang w:val="en-US"/>
+        </w:rPr>
+        <w:t>/, ~, to _</w:t>
+      </w:r>
+    </w:p>
+    <w:p>
+      <w:pPr>
+        <w:pStyle w:val="ListParagraph"/>
+        <w:numPr>
+          <w:ilvl w:val="0"/>
+          <w:numId w:val="10"/>
+        </w:numPr>
+        <w:rPr>
+          <w:lang w:val="en-US"/>
+        </w:rPr>
+      </w:pPr>
+      <w:r>
+        <w:rPr>
+          <w:lang w:val="en-US"/>
+        </w:rPr>
+        <w:t>Create new file and copy+paste data. Save as SM10K-2025-startlist-raw xlsx and cs</w:t>
+      </w:r>
+      <w:r>
+        <w:rPr>
+          <w:lang w:val="en-US"/>
+        </w:rPr>
+        <w:t>v.</w:t>
       </w:r>
     </w:p>
     <w:p>
@@ -2017,6 +2108,7 @@
               <w:rFonts w:ascii="Cambria Math" w:hAnsi="Cambria Math"/>
               <w:lang w:val="en-US"/>
             </w:rPr>
+            <w:lastRenderedPageBreak/>
             <m:t>time_2025 = 1.1 * time_2024 + 0.9*time_2023</m:t>
           </m:r>
         </m:oMath>
@@ -2082,7 +2174,6 @@
           <w:rFonts w:eastAsiaTheme="minorEastAsia"/>
           <w:lang w:val="en-US"/>
         </w:rPr>
-        <w:lastRenderedPageBreak/>
         <w:t xml:space="preserve">For Finishers </w:t>
       </w:r>
       <w:r>

</xml_diff>